<commit_message>
my picture = =
</commit_message>
<xml_diff>
--- a/report.docx
+++ b/report.docx
@@ -1,6 +1,6 @@
 
 <file path=word/document.xml><?xml version="1.0" encoding="utf-8"?>
-<w:document xmlns:wpc="http://schemas.microsoft.com/office/word/2010/wordprocessingCanvas" xmlns:cx="http://schemas.microsoft.com/office/drawing/2014/chartex" xmlns:mc="http://schemas.openxmlformats.org/markup-compatibility/2006" xmlns:o="urn:schemas-microsoft-com:office:office" xmlns:r="http://schemas.openxmlformats.org/officeDocument/2006/relationships" xmlns:m="http://schemas.openxmlformats.org/officeDocument/2006/math" xmlns:v="urn:schemas-microsoft-com:vml" xmlns:wp14="http://schemas.microsoft.com/office/word/2010/wordprocessingDrawing" xmlns:wp="http://schemas.openxmlformats.org/drawingml/2006/wordprocessingDrawing" xmlns:w10="urn:schemas-microsoft-com:office:word" xmlns:w="http://schemas.openxmlformats.org/wordprocessingml/2006/main" xmlns:w14="http://schemas.microsoft.com/office/word/2010/wordml" xmlns:w15="http://schemas.microsoft.com/office/word/2012/wordml" xmlns:w16se="http://schemas.microsoft.com/office/word/2015/wordml/symex" xmlns:wpg="http://schemas.microsoft.com/office/word/2010/wordprocessingGroup" xmlns:wpi="http://schemas.microsoft.com/office/word/2010/wordprocessingInk" xmlns:wne="http://schemas.microsoft.com/office/word/2006/wordml" xmlns:wps="http://schemas.microsoft.com/office/word/2010/wordprocessingShape" mc:Ignorable="w14 w15 w16se wp14">
+<w:document xmlns:wpc="http://schemas.microsoft.com/office/word/2010/wordprocessingCanvas" xmlns:cx="http://schemas.microsoft.com/office/drawing/2014/chartex" xmlns:cx1="http://schemas.microsoft.com/office/drawing/2015/9/8/chartex" xmlns:cx2="http://schemas.microsoft.com/office/drawing/2015/10/21/chartex" xmlns:cx3="http://schemas.microsoft.com/office/drawing/2016/5/9/chartex" xmlns:cx4="http://schemas.microsoft.com/office/drawing/2016/5/10/chartex" xmlns:cx5="http://schemas.microsoft.com/office/drawing/2016/5/11/chartex" xmlns:cx6="http://schemas.microsoft.com/office/drawing/2016/5/12/chartex" xmlns:cx7="http://schemas.microsoft.com/office/drawing/2016/5/13/chartex" xmlns:cx8="http://schemas.microsoft.com/office/drawing/2016/5/14/chartex" xmlns:mc="http://schemas.openxmlformats.org/markup-compatibility/2006" xmlns:aink="http://schemas.microsoft.com/office/drawing/2016/ink" xmlns:am3d="http://schemas.microsoft.com/office/drawing/2017/model3d" xmlns:o="urn:schemas-microsoft-com:office:office" xmlns:r="http://schemas.openxmlformats.org/officeDocument/2006/relationships" xmlns:m="http://schemas.openxmlformats.org/officeDocument/2006/math" xmlns:v="urn:schemas-microsoft-com:vml" xmlns:wp14="http://schemas.microsoft.com/office/word/2010/wordprocessingDrawing" xmlns:wp="http://schemas.openxmlformats.org/drawingml/2006/wordprocessingDrawing" xmlns:w10="urn:schemas-microsoft-com:office:word" xmlns:w="http://schemas.openxmlformats.org/wordprocessingml/2006/main" xmlns:w14="http://schemas.microsoft.com/office/word/2010/wordml" xmlns:w15="http://schemas.microsoft.com/office/word/2012/wordml" xmlns:w16cid="http://schemas.microsoft.com/office/word/2016/wordml/cid" xmlns:w16se="http://schemas.microsoft.com/office/word/2015/wordml/symex" xmlns:wpg="http://schemas.microsoft.com/office/word/2010/wordprocessingGroup" xmlns:wpi="http://schemas.microsoft.com/office/word/2010/wordprocessingInk" xmlns:wne="http://schemas.microsoft.com/office/word/2006/wordml" xmlns:wps="http://schemas.microsoft.com/office/word/2010/wordprocessingShape" mc:Ignorable="w14 w15 w16se w16cid wp14">
   <w:body>
     <w:p>
       <w:pPr>
@@ -17,15 +17,7 @@
           <w:sz w:val="36"/>
           <w:szCs w:val="36"/>
         </w:rPr>
-        <w:t>Camera</w:t>
-      </w:r>
-      <w:r>
-        <w:rPr>
-          <w:b/>
-          <w:sz w:val="36"/>
-          <w:szCs w:val="36"/>
-        </w:rPr>
-        <w:t xml:space="preserve"> </w:t>
+        <w:t xml:space="preserve">Camera </w:t>
       </w:r>
       <w:r>
         <w:br/>
@@ -40,19 +32,23 @@
           <w:numId w:val="1"/>
         </w:numPr>
         <w:ind w:leftChars="0"/>
-        <w:rPr>
+      </w:pPr>
+      <w:r>
+        <w:rPr>
+          <w:rFonts w:hint="eastAsia"/>
           <w:b/>
           <w:sz w:val="36"/>
           <w:szCs w:val="36"/>
         </w:rPr>
-      </w:pPr>
+        <w:t>Qu</w:t>
+      </w:r>
       <w:r>
         <w:rPr>
           <w:b/>
           <w:sz w:val="36"/>
           <w:szCs w:val="36"/>
         </w:rPr>
-        <w:t>Code W</w:t>
+        <w:t>ick Usage</w:t>
       </w:r>
       <w:r>
         <w:rPr>
@@ -60,23 +56,119 @@
           <w:sz w:val="36"/>
           <w:szCs w:val="36"/>
         </w:rPr>
-        <w:t>o</w:t>
-      </w:r>
-      <w:r>
+        <w:br/>
+      </w:r>
+      <w:proofErr w:type="spellStart"/>
+      <w:r>
+        <w:t>usage</w:t>
+      </w:r>
+      <w:proofErr w:type="spellEnd"/>
+      <w:r>
+        <w:t>: stitch.py [-h] [--detection DETECTION] [--descriptor DESCRIPTOR]</w:t>
+      </w:r>
+      <w:r>
+        <w:br/>
+      </w:r>
+      <w:r>
+        <w:t xml:space="preserve">[--warp WARP] [--focal FOCAL] </w:t>
+      </w:r>
+      <w:r>
+        <w:br/>
+      </w:r>
+      <w:r>
+        <w:t xml:space="preserve">optional arguments: -h, --help            show this help message and exit </w:t>
+      </w:r>
+      <w:r>
+        <w:br/>
+      </w:r>
+      <w:r>
+        <w:t xml:space="preserve">--detection </w:t>
+      </w:r>
+      <w:proofErr w:type="spellStart"/>
+      <w:r>
+        <w:t>DETECTION</w:t>
+      </w:r>
+      <w:proofErr w:type="spellEnd"/>
+      <w:r>
+        <w:t xml:space="preserve"> feature detection </w:t>
+      </w:r>
+      <w:proofErr w:type="gramStart"/>
+      <w:r>
+        <w:t>method(</w:t>
+      </w:r>
+      <w:proofErr w:type="spellStart"/>
+      <w:proofErr w:type="gramEnd"/>
+      <w:r>
+        <w:t>harris</w:t>
+      </w:r>
+      <w:proofErr w:type="spellEnd"/>
+      <w:r>
+        <w:t xml:space="preserve">, sift) </w:t>
+      </w:r>
+      <w:r>
+        <w:br/>
+      </w:r>
+      <w:r>
+        <w:t xml:space="preserve">--descriptor </w:t>
+      </w:r>
+      <w:proofErr w:type="spellStart"/>
+      <w:r>
+        <w:t>DESCRIPTOR</w:t>
+      </w:r>
+      <w:proofErr w:type="spellEnd"/>
+      <w:r>
+        <w:t xml:space="preserve"> feature descriptor method(patch, sift) </w:t>
+      </w:r>
+      <w:r>
+        <w:br/>
+      </w:r>
+      <w:r>
+        <w:t xml:space="preserve">--warp </w:t>
+      </w:r>
+      <w:proofErr w:type="spellStart"/>
+      <w:r>
+        <w:t>WARP</w:t>
+      </w:r>
+      <w:proofErr w:type="spellEnd"/>
+      <w:r>
+        <w:t xml:space="preserve">           motion model(translation, affine) </w:t>
+      </w:r>
+      <w:r>
+        <w:br/>
+      </w:r>
+      <w:r>
+        <w:t xml:space="preserve">--focal </w:t>
+      </w:r>
+      <w:proofErr w:type="spellStart"/>
+      <w:r>
+        <w:t>FOCAL</w:t>
+      </w:r>
+      <w:proofErr w:type="spellEnd"/>
+      <w:r>
+        <w:t xml:space="preserve">         the focal length file</w:t>
+      </w:r>
+    </w:p>
+    <w:p>
+      <w:pPr>
+        <w:pStyle w:val="a7"/>
+        <w:numPr>
+          <w:ilvl w:val="0"/>
+          <w:numId w:val="1"/>
+        </w:numPr>
+        <w:ind w:leftChars="0"/>
         <w:rPr>
           <w:b/>
           <w:sz w:val="36"/>
           <w:szCs w:val="36"/>
         </w:rPr>
-        <w:t>r</w:t>
-      </w:r>
+      </w:pPr>
       <w:r>
         <w:rPr>
           <w:b/>
           <w:sz w:val="36"/>
           <w:szCs w:val="36"/>
         </w:rPr>
-        <w:t>k</w:t>
+        <w:t>Code W</w:t>
       </w:r>
       <w:r>
         <w:rPr>
@@ -84,6 +176,30 @@
           <w:sz w:val="36"/>
           <w:szCs w:val="36"/>
         </w:rPr>
+        <w:t>o</w:t>
+      </w:r>
+      <w:r>
+        <w:rPr>
+          <w:b/>
+          <w:sz w:val="36"/>
+          <w:szCs w:val="36"/>
+        </w:rPr>
+        <w:t>r</w:t>
+      </w:r>
+      <w:r>
+        <w:rPr>
+          <w:b/>
+          <w:sz w:val="36"/>
+          <w:szCs w:val="36"/>
+        </w:rPr>
+        <w:t>k</w:t>
+      </w:r>
+      <w:r>
+        <w:rPr>
+          <w:b/>
+          <w:sz w:val="36"/>
+          <w:szCs w:val="36"/>
+        </w:rPr>
         <w:br/>
       </w:r>
       <w:r>
@@ -155,6 +271,7 @@
       </w:r>
       <w:r>
         <w:rPr>
+          <w:noProof/>
           <w:szCs w:val="24"/>
         </w:rPr>
         <w:drawing>
@@ -195,6 +312,7 @@
       </w:r>
       <w:r>
         <w:rPr>
+          <w:noProof/>
           <w:szCs w:val="24"/>
         </w:rPr>
         <w:drawing>
@@ -319,28 +437,172 @@
           <w:rFonts w:hint="eastAsia"/>
           <w:szCs w:val="24"/>
         </w:rPr>
-        <w:t xml:space="preserve">  (</w:t>
-      </w:r>
-      <w:r>
-        <w:rPr>
-          <w:rFonts w:hint="eastAsia"/>
-          <w:szCs w:val="24"/>
-        </w:rPr>
-        <w:t>圖</w:t>
-      </w:r>
-      <w:r>
-        <w:rPr>
-          <w:rFonts w:hint="eastAsia"/>
-          <w:szCs w:val="24"/>
-        </w:rPr>
-        <w:t xml:space="preserve">) </w:t>
-      </w:r>
-      <w:r>
-        <w:rPr>
-          <w:rFonts w:hint="eastAsia"/>
-          <w:szCs w:val="24"/>
-        </w:rPr>
-        <w:t>晚點再放</w:t>
+        <w:t xml:space="preserve">  </w:t>
+      </w:r>
+      <w:r>
+        <w:rPr>
+          <w:noProof/>
+        </w:rPr>
+        <w:drawing>
+          <wp:inline distT="0" distB="0" distL="0" distR="0">
+            <wp:extent cx="1436094" cy="1962150"/>
+            <wp:effectExtent l="0" t="0" r="0" b="0"/>
+            <wp:docPr id="3" name="圖片 3"/>
+            <wp:cNvGraphicFramePr>
+              <a:graphicFrameLocks xmlns:a="http://schemas.openxmlformats.org/drawingml/2006/main" noChangeAspect="1"/>
+            </wp:cNvGraphicFramePr>
+            <a:graphic xmlns:a="http://schemas.openxmlformats.org/drawingml/2006/main">
+              <a:graphicData uri="http://schemas.openxmlformats.org/drawingml/2006/picture">
+                <pic:pic xmlns:pic="http://schemas.openxmlformats.org/drawingml/2006/picture">
+                  <pic:nvPicPr>
+                    <pic:cNvPr id="0" name="Picture 1"/>
+                    <pic:cNvPicPr>
+                      <a:picLocks noChangeAspect="1" noChangeArrowheads="1"/>
+                    </pic:cNvPicPr>
+                  </pic:nvPicPr>
+                  <pic:blipFill>
+                    <a:blip r:embed="rId10" cstate="print">
+                      <a:extLst>
+                        <a:ext uri="{28A0092B-C50C-407E-A947-70E740481C1C}">
+                          <a14:useLocalDpi xmlns:a14="http://schemas.microsoft.com/office/drawing/2010/main" val="0"/>
+                        </a:ext>
+                      </a:extLst>
+                    </a:blip>
+                    <a:srcRect/>
+                    <a:stretch>
+                      <a:fillRect/>
+                    </a:stretch>
+                  </pic:blipFill>
+                  <pic:spPr bwMode="auto">
+                    <a:xfrm>
+                      <a:off x="0" y="0"/>
+                      <a:ext cx="1455002" cy="1987984"/>
+                    </a:xfrm>
+                    <a:prstGeom prst="rect">
+                      <a:avLst/>
+                    </a:prstGeom>
+                    <a:noFill/>
+                    <a:ln>
+                      <a:noFill/>
+                    </a:ln>
+                  </pic:spPr>
+                </pic:pic>
+              </a:graphicData>
+            </a:graphic>
+          </wp:inline>
+        </w:drawing>
+      </w:r>
+      <w:r>
+        <w:t xml:space="preserve"> </w:t>
+      </w:r>
+      <w:r>
+        <w:rPr>
+          <w:noProof/>
+        </w:rPr>
+        <w:drawing>
+          <wp:inline distT="0" distB="0" distL="0" distR="0">
+            <wp:extent cx="1438275" cy="1965131"/>
+            <wp:effectExtent l="0" t="0" r="0" b="0"/>
+            <wp:docPr id="4" name="圖片 4"/>
+            <wp:cNvGraphicFramePr>
+              <a:graphicFrameLocks xmlns:a="http://schemas.openxmlformats.org/drawingml/2006/main" noChangeAspect="1"/>
+            </wp:cNvGraphicFramePr>
+            <a:graphic xmlns:a="http://schemas.openxmlformats.org/drawingml/2006/main">
+              <a:graphicData uri="http://schemas.openxmlformats.org/drawingml/2006/picture">
+                <pic:pic xmlns:pic="http://schemas.openxmlformats.org/drawingml/2006/picture">
+                  <pic:nvPicPr>
+                    <pic:cNvPr id="0" name="Picture 3"/>
+                    <pic:cNvPicPr>
+                      <a:picLocks noChangeAspect="1" noChangeArrowheads="1"/>
+                    </pic:cNvPicPr>
+                  </pic:nvPicPr>
+                  <pic:blipFill>
+                    <a:blip r:embed="rId11" cstate="print">
+                      <a:extLst>
+                        <a:ext uri="{28A0092B-C50C-407E-A947-70E740481C1C}">
+                          <a14:useLocalDpi xmlns:a14="http://schemas.microsoft.com/office/drawing/2010/main" val="0"/>
+                        </a:ext>
+                      </a:extLst>
+                    </a:blip>
+                    <a:srcRect/>
+                    <a:stretch>
+                      <a:fillRect/>
+                    </a:stretch>
+                  </pic:blipFill>
+                  <pic:spPr bwMode="auto">
+                    <a:xfrm>
+                      <a:off x="0" y="0"/>
+                      <a:ext cx="1449336" cy="1980243"/>
+                    </a:xfrm>
+                    <a:prstGeom prst="rect">
+                      <a:avLst/>
+                    </a:prstGeom>
+                    <a:noFill/>
+                    <a:ln>
+                      <a:noFill/>
+                    </a:ln>
+                  </pic:spPr>
+                </pic:pic>
+              </a:graphicData>
+            </a:graphic>
+          </wp:inline>
+        </w:drawing>
+      </w:r>
+      <w:r>
+        <w:t xml:space="preserve"> </w:t>
+      </w:r>
+      <w:r>
+        <w:rPr>
+          <w:noProof/>
+        </w:rPr>
+        <w:drawing>
+          <wp:inline distT="0" distB="0" distL="0" distR="0">
+            <wp:extent cx="1438275" cy="1965130"/>
+            <wp:effectExtent l="0" t="0" r="0" b="0"/>
+            <wp:docPr id="6" name="圖片 6"/>
+            <wp:cNvGraphicFramePr>
+              <a:graphicFrameLocks xmlns:a="http://schemas.openxmlformats.org/drawingml/2006/main" noChangeAspect="1"/>
+            </wp:cNvGraphicFramePr>
+            <a:graphic xmlns:a="http://schemas.openxmlformats.org/drawingml/2006/main">
+              <a:graphicData uri="http://schemas.openxmlformats.org/drawingml/2006/picture">
+                <pic:pic xmlns:pic="http://schemas.openxmlformats.org/drawingml/2006/picture">
+                  <pic:nvPicPr>
+                    <pic:cNvPr id="0" name="Picture 10"/>
+                    <pic:cNvPicPr>
+                      <a:picLocks noChangeAspect="1" noChangeArrowheads="1"/>
+                    </pic:cNvPicPr>
+                  </pic:nvPicPr>
+                  <pic:blipFill>
+                    <a:blip r:embed="rId12" cstate="print">
+                      <a:extLst>
+                        <a:ext uri="{28A0092B-C50C-407E-A947-70E740481C1C}">
+                          <a14:useLocalDpi xmlns:a14="http://schemas.microsoft.com/office/drawing/2010/main" val="0"/>
+                        </a:ext>
+                      </a:extLst>
+                    </a:blip>
+                    <a:srcRect/>
+                    <a:stretch>
+                      <a:fillRect/>
+                    </a:stretch>
+                  </pic:blipFill>
+                  <pic:spPr bwMode="auto">
+                    <a:xfrm>
+                      <a:off x="0" y="0"/>
+                      <a:ext cx="1447552" cy="1977805"/>
+                    </a:xfrm>
+                    <a:prstGeom prst="rect">
+                      <a:avLst/>
+                    </a:prstGeom>
+                    <a:noFill/>
+                    <a:ln>
+                      <a:noFill/>
+                    </a:ln>
+                  </pic:spPr>
+                </pic:pic>
+              </a:graphicData>
+            </a:graphic>
+          </wp:inline>
+        </w:drawing>
       </w:r>
       <w:r>
         <w:rPr>
@@ -628,7 +890,14 @@
           <w:rFonts w:hint="eastAsia"/>
           <w:szCs w:val="24"/>
         </w:rPr>
-        <w:t xml:space="preserve">, </w:t>
+        <w:t xml:space="preserve">, Sy, </w:t>
+      </w:r>
+      <w:r>
+        <w:rPr>
+          <w:szCs w:val="24"/>
+        </w:rPr>
+        <w:br/>
+        <w:t xml:space="preserve">  </w:t>
       </w:r>
       <w:proofErr w:type="spellStart"/>
       <w:r>
@@ -636,7 +905,7 @@
           <w:rFonts w:hint="eastAsia"/>
           <w:szCs w:val="24"/>
         </w:rPr>
-        <w:t>Sy</w:t>
+        <w:t>Sxy</w:t>
       </w:r>
       <w:proofErr w:type="spellEnd"/>
       <w:r>
@@ -644,7 +913,41 @@
           <w:rFonts w:hint="eastAsia"/>
           <w:szCs w:val="24"/>
         </w:rPr>
-        <w:t xml:space="preserve">, </w:t>
+        <w:t>，再去計算各點的</w:t>
+      </w:r>
+      <w:r>
+        <w:rPr>
+          <w:rFonts w:hint="eastAsia"/>
+          <w:szCs w:val="24"/>
+        </w:rPr>
+        <w:t>Det</w:t>
+      </w:r>
+      <w:r>
+        <w:rPr>
+          <w:szCs w:val="24"/>
+        </w:rPr>
+        <w:t>ermine</w:t>
+      </w:r>
+      <w:r>
+        <w:rPr>
+          <w:rFonts w:hint="eastAsia"/>
+          <w:szCs w:val="24"/>
+        </w:rPr>
+        <w:t>與</w:t>
+      </w:r>
+      <w:r>
+        <w:rPr>
+          <w:rFonts w:hint="eastAsia"/>
+          <w:szCs w:val="24"/>
+        </w:rPr>
+        <w:t>Trace</w:t>
+      </w:r>
+      <w:r>
+        <w:rPr>
+          <w:rFonts w:hint="eastAsia"/>
+          <w:szCs w:val="24"/>
+        </w:rPr>
+        <w:t>後，用</w:t>
       </w:r>
       <w:r>
         <w:rPr>
@@ -653,13 +956,402 @@
         <w:br/>
         <w:t xml:space="preserve">  </w:t>
       </w:r>
+      <w:r>
+        <w:rPr>
+          <w:rFonts w:hint="eastAsia"/>
+          <w:szCs w:val="24"/>
+        </w:rPr>
+        <w:t xml:space="preserve">Determine </w:t>
+      </w:r>
+      <w:r>
+        <w:rPr>
+          <w:szCs w:val="24"/>
+        </w:rPr>
+        <w:t xml:space="preserve">- </w:t>
+      </w:r>
+      <w:r>
+        <w:rPr>
+          <w:rFonts w:hint="eastAsia"/>
+          <w:szCs w:val="24"/>
+        </w:rPr>
+        <w:t>0.</w:t>
+      </w:r>
+      <w:r>
+        <w:rPr>
+          <w:szCs w:val="24"/>
+        </w:rPr>
+        <w:t>04*Trace^2</w:t>
+      </w:r>
+      <w:r>
+        <w:rPr>
+          <w:rFonts w:hint="eastAsia"/>
+          <w:szCs w:val="24"/>
+        </w:rPr>
+        <w:t>計算他們的</w:t>
+      </w:r>
+      <w:r>
+        <w:rPr>
+          <w:rFonts w:hint="eastAsia"/>
+          <w:szCs w:val="24"/>
+        </w:rPr>
+        <w:t xml:space="preserve">Corner </w:t>
+      </w:r>
+      <w:r>
+        <w:rPr>
+          <w:rFonts w:hint="eastAsia"/>
+          <w:szCs w:val="24"/>
+        </w:rPr>
+        <w:t>Re</w:t>
+      </w:r>
+      <w:r>
+        <w:rPr>
+          <w:szCs w:val="24"/>
+        </w:rPr>
+        <w:t>sponse</w:t>
+      </w:r>
+      <w:r>
+        <w:rPr>
+          <w:rFonts w:hint="eastAsia"/>
+          <w:szCs w:val="24"/>
+        </w:rPr>
+        <w:t>，去掉邊界</w:t>
+      </w:r>
+      <w:r>
+        <w:rPr>
+          <w:rFonts w:hint="eastAsia"/>
+          <w:szCs w:val="24"/>
+        </w:rPr>
+        <w:t>10</w:t>
+      </w:r>
+      <w:r>
+        <w:rPr>
+          <w:rFonts w:hint="eastAsia"/>
+          <w:szCs w:val="24"/>
+        </w:rPr>
+        <w:t>個</w:t>
+      </w:r>
+      <w:r>
+        <w:rPr>
+          <w:szCs w:val="24"/>
+        </w:rPr>
+        <w:br/>
+        <w:t xml:space="preserve">  </w:t>
+      </w:r>
+      <w:r>
+        <w:rPr>
+          <w:rFonts w:hint="eastAsia"/>
+          <w:szCs w:val="24"/>
+        </w:rPr>
+        <w:t>pixel</w:t>
+      </w:r>
+      <w:r>
+        <w:rPr>
+          <w:rFonts w:hint="eastAsia"/>
+          <w:szCs w:val="24"/>
+        </w:rPr>
+        <w:t>內</w:t>
+      </w:r>
+      <w:r>
+        <w:rPr>
+          <w:rFonts w:hint="eastAsia"/>
+          <w:szCs w:val="24"/>
+        </w:rPr>
+        <w:t>的點</w:t>
+      </w:r>
+      <w:r>
+        <w:rPr>
+          <w:rFonts w:hint="eastAsia"/>
+          <w:szCs w:val="24"/>
+        </w:rPr>
+        <w:t>後</w:t>
+      </w:r>
+      <w:r>
+        <w:rPr>
+          <w:rFonts w:hint="eastAsia"/>
+          <w:szCs w:val="24"/>
+        </w:rPr>
+        <w:t>，</w:t>
+      </w:r>
+      <w:r>
+        <w:rPr>
+          <w:rFonts w:hint="eastAsia"/>
+          <w:szCs w:val="24"/>
+        </w:rPr>
+        <w:t>用</w:t>
+      </w:r>
+      <w:r>
+        <w:rPr>
+          <w:rFonts w:hint="eastAsia"/>
+          <w:szCs w:val="24"/>
+        </w:rPr>
+        <w:t>(7,7)</w:t>
+      </w:r>
+      <w:r>
+        <w:rPr>
+          <w:rFonts w:hint="eastAsia"/>
+          <w:szCs w:val="24"/>
+        </w:rPr>
+        <w:t>的</w:t>
+      </w:r>
+      <w:r>
+        <w:rPr>
+          <w:rFonts w:hint="eastAsia"/>
+          <w:szCs w:val="24"/>
+        </w:rPr>
+        <w:t>kernel</w:t>
+      </w:r>
+      <w:r>
+        <w:rPr>
+          <w:rFonts w:hint="eastAsia"/>
+          <w:szCs w:val="24"/>
+        </w:rPr>
+        <w:t>作</w:t>
+      </w:r>
+      <w:r>
+        <w:rPr>
+          <w:rFonts w:hint="eastAsia"/>
+          <w:szCs w:val="24"/>
+        </w:rPr>
+        <w:t>non</w:t>
+      </w:r>
+      <w:r>
+        <w:rPr>
+          <w:szCs w:val="24"/>
+        </w:rPr>
+        <w:t xml:space="preserve"> </w:t>
+      </w:r>
+      <w:r>
+        <w:rPr>
+          <w:rFonts w:hint="eastAsia"/>
+          <w:szCs w:val="24"/>
+        </w:rPr>
+        <w:t>maximal</w:t>
+      </w:r>
+      <w:r>
+        <w:rPr>
+          <w:szCs w:val="24"/>
+        </w:rPr>
+        <w:t xml:space="preserve"> suppression</w:t>
+      </w:r>
+      <w:r>
+        <w:rPr>
+          <w:rFonts w:hint="eastAsia"/>
+          <w:szCs w:val="24"/>
+        </w:rPr>
+        <w:t>，</w:t>
+      </w:r>
+      <w:r>
+        <w:rPr>
+          <w:rFonts w:hint="eastAsia"/>
+          <w:szCs w:val="24"/>
+        </w:rPr>
+        <w:t>再取</w:t>
+      </w:r>
+      <w:r>
+        <w:rPr>
+          <w:rFonts w:hint="eastAsia"/>
+          <w:szCs w:val="24"/>
+        </w:rPr>
+        <w:t>數值</w:t>
+      </w:r>
+      <w:r>
+        <w:rPr>
+          <w:szCs w:val="24"/>
+        </w:rPr>
+        <w:br/>
+      </w:r>
+      <w:r>
+        <w:rPr>
+          <w:rFonts w:hint="eastAsia"/>
+          <w:szCs w:val="24"/>
+        </w:rPr>
+        <w:t xml:space="preserve">  </w:t>
+      </w:r>
+      <w:r>
+        <w:rPr>
+          <w:rFonts w:hint="eastAsia"/>
+          <w:szCs w:val="24"/>
+        </w:rPr>
+        <w:t>前</w:t>
+      </w:r>
+      <w:r>
+        <w:rPr>
+          <w:rFonts w:hint="eastAsia"/>
+          <w:szCs w:val="24"/>
+        </w:rPr>
+        <w:t>2048</w:t>
+      </w:r>
+      <w:r>
+        <w:rPr>
+          <w:rFonts w:hint="eastAsia"/>
+          <w:szCs w:val="24"/>
+        </w:rPr>
+        <w:t>的點作為特徵點</w:t>
+      </w:r>
+      <w:r>
+        <w:rPr>
+          <w:rFonts w:hint="eastAsia"/>
+          <w:szCs w:val="24"/>
+        </w:rPr>
+        <w:t>。</w:t>
+      </w:r>
+      <w:r>
+        <w:rPr>
+          <w:szCs w:val="24"/>
+        </w:rPr>
+        <w:br/>
+      </w:r>
+      <w:r>
+        <w:rPr>
+          <w:rFonts w:hint="eastAsia"/>
+          <w:szCs w:val="24"/>
+        </w:rPr>
+        <w:lastRenderedPageBreak/>
+        <w:t xml:space="preserve">  </w:t>
+      </w:r>
+      <w:r>
+        <w:rPr>
+          <w:rFonts w:hint="eastAsia"/>
+          <w:szCs w:val="24"/>
+        </w:rPr>
+        <w:t>我也有用</w:t>
+      </w:r>
+      <w:r>
+        <w:rPr>
+          <w:rFonts w:hint="eastAsia"/>
+          <w:szCs w:val="24"/>
+        </w:rPr>
+        <w:t>OpenCV</w:t>
+      </w:r>
+      <w:r>
+        <w:rPr>
+          <w:rFonts w:hint="eastAsia"/>
+          <w:szCs w:val="24"/>
+        </w:rPr>
+        <w:t>的</w:t>
+      </w:r>
+      <w:r>
+        <w:rPr>
+          <w:rFonts w:hint="eastAsia"/>
+          <w:szCs w:val="24"/>
+        </w:rPr>
+        <w:t>SIFT</w:t>
+      </w:r>
+      <w:r>
+        <w:rPr>
+          <w:rFonts w:hint="eastAsia"/>
+          <w:szCs w:val="24"/>
+        </w:rPr>
+        <w:t>去作特徵點的比較</w:t>
+      </w:r>
+      <w:r>
+        <w:rPr>
+          <w:szCs w:val="24"/>
+        </w:rPr>
+        <w:br/>
+        <w:t>3. Feature Description</w:t>
+      </w:r>
+      <w:r>
+        <w:rPr>
+          <w:szCs w:val="24"/>
+        </w:rPr>
+        <w:br/>
+      </w:r>
+      <w:r>
+        <w:rPr>
+          <w:rFonts w:hint="eastAsia"/>
+          <w:szCs w:val="24"/>
+        </w:rPr>
+        <w:t xml:space="preserve">  </w:t>
+      </w:r>
+      <w:r>
+        <w:rPr>
+          <w:rFonts w:hint="eastAsia"/>
+          <w:szCs w:val="24"/>
+        </w:rPr>
+        <w:t>這裡有使用</w:t>
+      </w:r>
+      <w:r>
+        <w:rPr>
+          <w:rFonts w:hint="eastAsia"/>
+          <w:szCs w:val="24"/>
+        </w:rPr>
+        <w:t>11*11</w:t>
+      </w:r>
+      <w:r>
+        <w:rPr>
+          <w:rFonts w:hint="eastAsia"/>
+          <w:szCs w:val="24"/>
+        </w:rPr>
+        <w:t>的</w:t>
+      </w:r>
+      <w:r>
+        <w:rPr>
+          <w:rFonts w:hint="eastAsia"/>
+          <w:szCs w:val="24"/>
+        </w:rPr>
+        <w:t>local patch</w:t>
+      </w:r>
+      <w:r>
+        <w:rPr>
+          <w:rFonts w:hint="eastAsia"/>
+          <w:szCs w:val="24"/>
+        </w:rPr>
+        <w:t>與</w:t>
+      </w:r>
+      <w:r>
+        <w:rPr>
+          <w:rFonts w:hint="eastAsia"/>
+          <w:szCs w:val="24"/>
+        </w:rPr>
+        <w:t>s</w:t>
+      </w:r>
+      <w:r>
+        <w:rPr>
+          <w:szCs w:val="24"/>
+        </w:rPr>
+        <w:t xml:space="preserve">ift </w:t>
+      </w:r>
+      <w:r>
+        <w:rPr>
+          <w:rFonts w:hint="eastAsia"/>
+          <w:szCs w:val="24"/>
+        </w:rPr>
+        <w:t>descriptor</w:t>
+      </w:r>
+      <w:r>
+        <w:rPr>
+          <w:szCs w:val="24"/>
+        </w:rPr>
+        <w:br/>
+        <w:t>4. Feature Matching</w:t>
+      </w:r>
+      <w:r>
+        <w:rPr>
+          <w:szCs w:val="24"/>
+        </w:rPr>
+        <w:br/>
+      </w:r>
+      <w:r>
+        <w:rPr>
+          <w:rFonts w:hint="eastAsia"/>
+          <w:szCs w:val="24"/>
+        </w:rPr>
+        <w:t xml:space="preserve">  </w:t>
+      </w:r>
+      <w:r>
+        <w:rPr>
+          <w:rFonts w:hint="eastAsia"/>
+          <w:szCs w:val="24"/>
+        </w:rPr>
+        <w:t>用</w:t>
+      </w:r>
       <w:proofErr w:type="spellStart"/>
       <w:r>
         <w:rPr>
-          <w:rFonts w:hint="eastAsia"/>
-          <w:szCs w:val="24"/>
-        </w:rPr>
-        <w:t>Sxy</w:t>
+          <w:szCs w:val="24"/>
+        </w:rPr>
+        <w:t>scipy.spatial</w:t>
       </w:r>
       <w:proofErr w:type="spellEnd"/>
       <w:r>
@@ -667,47 +1359,197 @@
           <w:rFonts w:hint="eastAsia"/>
           <w:szCs w:val="24"/>
         </w:rPr>
-        <w:t>，再去計算各點的</w:t>
-      </w:r>
-      <w:r>
-        <w:rPr>
-          <w:rFonts w:hint="eastAsia"/>
-          <w:szCs w:val="24"/>
-        </w:rPr>
-        <w:t>Det</w:t>
-      </w:r>
-      <w:r>
-        <w:rPr>
-          <w:szCs w:val="24"/>
-        </w:rPr>
-        <w:t>ermine</w:t>
-      </w:r>
-      <w:r>
-        <w:rPr>
-          <w:rFonts w:hint="eastAsia"/>
-          <w:szCs w:val="24"/>
-        </w:rPr>
-        <w:t>與</w:t>
-      </w:r>
-      <w:r>
-        <w:rPr>
-          <w:rFonts w:hint="eastAsia"/>
-          <w:szCs w:val="24"/>
-        </w:rPr>
-        <w:t>Trace</w:t>
-      </w:r>
-      <w:r>
-        <w:rPr>
-          <w:rFonts w:hint="eastAsia"/>
-          <w:szCs w:val="24"/>
-        </w:rPr>
-        <w:t>後，用</w:t>
-      </w:r>
-      <w:r>
-        <w:rPr>
-          <w:szCs w:val="24"/>
-        </w:rPr>
-        <w:br/>
+        <w:t>中的</w:t>
+      </w:r>
+      <w:r>
+        <w:rPr>
+          <w:szCs w:val="24"/>
+        </w:rPr>
+        <w:t>KD tree</w:t>
+      </w:r>
+      <w:r>
+        <w:rPr>
+          <w:rFonts w:hint="eastAsia"/>
+          <w:szCs w:val="24"/>
+        </w:rPr>
+        <w:t>加速搜尋，若第一</w:t>
+      </w:r>
+      <w:r>
+        <w:rPr>
+          <w:rFonts w:hint="eastAsia"/>
+          <w:szCs w:val="24"/>
+        </w:rPr>
+        <w:t>m</w:t>
+      </w:r>
+      <w:r>
+        <w:rPr>
+          <w:szCs w:val="24"/>
+        </w:rPr>
+        <w:t>atch</w:t>
+      </w:r>
+      <w:r>
+        <w:rPr>
+          <w:rFonts w:hint="eastAsia"/>
+          <w:szCs w:val="24"/>
+        </w:rPr>
+        <w:t>的</w:t>
+      </w:r>
+      <w:r>
+        <w:rPr>
+          <w:rFonts w:hint="eastAsia"/>
+          <w:szCs w:val="24"/>
+        </w:rPr>
+        <w:t>d</w:t>
+      </w:r>
+      <w:r>
+        <w:rPr>
+          <w:szCs w:val="24"/>
+        </w:rPr>
+        <w:t>istance</w:t>
+      </w:r>
+      <w:r>
+        <w:rPr>
+          <w:rFonts w:hint="eastAsia"/>
+          <w:szCs w:val="24"/>
+        </w:rPr>
+        <w:t>小於</w:t>
+      </w:r>
+      <w:r>
+        <w:rPr>
+          <w:szCs w:val="24"/>
+        </w:rPr>
+        <w:br/>
+      </w:r>
+      <w:r>
+        <w:rPr>
+          <w:rFonts w:hint="eastAsia"/>
+          <w:szCs w:val="24"/>
+        </w:rPr>
+        <w:t xml:space="preserve"> </w:t>
+      </w:r>
+      <w:r>
+        <w:rPr>
+          <w:szCs w:val="24"/>
+        </w:rPr>
+        <w:t xml:space="preserve"> </w:t>
+      </w:r>
+      <w:r>
+        <w:rPr>
+          <w:rFonts w:hint="eastAsia"/>
+          <w:szCs w:val="24"/>
+        </w:rPr>
+        <w:t>第二</w:t>
+      </w:r>
+      <w:r>
+        <w:rPr>
+          <w:rFonts w:hint="eastAsia"/>
+          <w:szCs w:val="24"/>
+        </w:rPr>
+        <w:t>m</w:t>
+      </w:r>
+      <w:r>
+        <w:rPr>
+          <w:szCs w:val="24"/>
+        </w:rPr>
+        <w:t>atch</w:t>
+      </w:r>
+      <w:r>
+        <w:rPr>
+          <w:rFonts w:hint="eastAsia"/>
+          <w:szCs w:val="24"/>
+        </w:rPr>
+        <w:t>的</w:t>
+      </w:r>
+      <w:r>
+        <w:rPr>
+          <w:rFonts w:hint="eastAsia"/>
+          <w:szCs w:val="24"/>
+        </w:rPr>
+        <w:t>d</w:t>
+      </w:r>
+      <w:r>
+        <w:rPr>
+          <w:szCs w:val="24"/>
+        </w:rPr>
+        <w:t>istance*0.5</w:t>
+      </w:r>
+      <w:r>
+        <w:rPr>
+          <w:rFonts w:hint="eastAsia"/>
+          <w:szCs w:val="24"/>
+        </w:rPr>
+        <w:t>就代表</w:t>
+      </w:r>
+      <w:r>
+        <w:rPr>
+          <w:rFonts w:hint="eastAsia"/>
+          <w:szCs w:val="24"/>
+        </w:rPr>
+        <w:t>m</w:t>
+      </w:r>
+      <w:r>
+        <w:rPr>
+          <w:szCs w:val="24"/>
+        </w:rPr>
+        <w:t>atch</w:t>
+      </w:r>
+      <w:r>
+        <w:rPr>
+          <w:rFonts w:hint="eastAsia"/>
+          <w:szCs w:val="24"/>
+        </w:rPr>
+        <w:t>，這樣</w:t>
+      </w:r>
+      <w:proofErr w:type="gramStart"/>
+      <w:r>
+        <w:rPr>
+          <w:rFonts w:hint="eastAsia"/>
+          <w:szCs w:val="24"/>
+        </w:rPr>
+        <w:t>分別做第</w:t>
+      </w:r>
+      <w:proofErr w:type="spellStart"/>
+      <w:proofErr w:type="gramEnd"/>
+      <w:r>
+        <w:rPr>
+          <w:rFonts w:hint="eastAsia"/>
+          <w:szCs w:val="24"/>
+        </w:rPr>
+        <w:t>i</w:t>
+      </w:r>
+      <w:proofErr w:type="spellEnd"/>
+      <w:r>
+        <w:rPr>
+          <w:rFonts w:hint="eastAsia"/>
+          <w:szCs w:val="24"/>
+        </w:rPr>
+        <w:t>張與第</w:t>
+      </w:r>
+      <w:r>
+        <w:rPr>
+          <w:rFonts w:hint="eastAsia"/>
+          <w:szCs w:val="24"/>
+        </w:rPr>
+        <w:t>i+1</w:t>
+      </w:r>
+      <w:r>
+        <w:rPr>
+          <w:rFonts w:hint="eastAsia"/>
+          <w:szCs w:val="24"/>
+        </w:rPr>
+        <w:t>張</w:t>
+      </w:r>
+      <w:r>
+        <w:rPr>
+          <w:szCs w:val="24"/>
+        </w:rPr>
+        <w:br/>
+      </w:r>
+      <w:r>
+        <w:rPr>
+          <w:rFonts w:hint="eastAsia"/>
+          <w:szCs w:val="24"/>
+        </w:rPr>
         <w:t xml:space="preserve">  </w:t>
       </w:r>
       <w:r>
@@ -715,68 +1557,330 @@
           <w:rFonts w:hint="eastAsia"/>
           <w:szCs w:val="24"/>
         </w:rPr>
-        <w:t xml:space="preserve">Determine </w:t>
-      </w:r>
-      <w:r>
-        <w:rPr>
-          <w:szCs w:val="24"/>
-        </w:rPr>
-        <w:t xml:space="preserve">- </w:t>
-      </w:r>
-      <w:r>
-        <w:rPr>
-          <w:rFonts w:hint="eastAsia"/>
-          <w:szCs w:val="24"/>
-        </w:rPr>
-        <w:t>0.</w:t>
-      </w:r>
-      <w:r>
-        <w:rPr>
-          <w:szCs w:val="24"/>
-        </w:rPr>
-        <w:t>04*Trace^2</w:t>
-      </w:r>
-      <w:r>
-        <w:rPr>
-          <w:rFonts w:hint="eastAsia"/>
-          <w:szCs w:val="24"/>
-        </w:rPr>
-        <w:t>計算他們的</w:t>
-      </w:r>
-      <w:r>
-        <w:rPr>
-          <w:rFonts w:hint="eastAsia"/>
-          <w:szCs w:val="24"/>
-        </w:rPr>
-        <w:t xml:space="preserve">Corner </w:t>
-      </w:r>
-      <w:r>
-        <w:rPr>
-          <w:rFonts w:hint="eastAsia"/>
-          <w:szCs w:val="24"/>
-        </w:rPr>
-        <w:t>Re</w:t>
-      </w:r>
-      <w:r>
-        <w:rPr>
-          <w:szCs w:val="24"/>
-        </w:rPr>
-        <w:t>sponse</w:t>
-      </w:r>
-      <w:r>
-        <w:rPr>
-          <w:rFonts w:hint="eastAsia"/>
-          <w:szCs w:val="24"/>
-        </w:rPr>
-        <w:t>，去掉邊界</w:t>
-      </w:r>
-      <w:r>
-        <w:rPr>
-          <w:rFonts w:hint="eastAsia"/>
-          <w:szCs w:val="24"/>
-        </w:rPr>
-        <w:t>10</w:t>
-      </w:r>
+        <w:t>的</w:t>
+      </w:r>
+      <w:r>
+        <w:rPr>
+          <w:rFonts w:hint="eastAsia"/>
+          <w:szCs w:val="24"/>
+        </w:rPr>
+        <w:t>m</w:t>
+      </w:r>
+      <w:r>
+        <w:rPr>
+          <w:szCs w:val="24"/>
+        </w:rPr>
+        <w:t>atch</w:t>
+      </w:r>
+      <w:r>
+        <w:rPr>
+          <w:rFonts w:hint="eastAsia"/>
+          <w:szCs w:val="24"/>
+        </w:rPr>
+        <w:t>和第</w:t>
+      </w:r>
+      <w:r>
+        <w:rPr>
+          <w:rFonts w:hint="eastAsia"/>
+          <w:szCs w:val="24"/>
+        </w:rPr>
+        <w:t>i+1</w:t>
+      </w:r>
+      <w:r>
+        <w:rPr>
+          <w:rFonts w:hint="eastAsia"/>
+          <w:szCs w:val="24"/>
+        </w:rPr>
+        <w:t>張與第</w:t>
+      </w:r>
+      <w:proofErr w:type="spellStart"/>
+      <w:r>
+        <w:rPr>
+          <w:rFonts w:hint="eastAsia"/>
+          <w:szCs w:val="24"/>
+        </w:rPr>
+        <w:t>i</w:t>
+      </w:r>
+      <w:proofErr w:type="spellEnd"/>
+      <w:r>
+        <w:rPr>
+          <w:rFonts w:hint="eastAsia"/>
+          <w:szCs w:val="24"/>
+        </w:rPr>
+        <w:t>張的</w:t>
+      </w:r>
+      <w:r>
+        <w:rPr>
+          <w:rFonts w:hint="eastAsia"/>
+          <w:szCs w:val="24"/>
+        </w:rPr>
+        <w:t>m</w:t>
+      </w:r>
+      <w:r>
+        <w:rPr>
+          <w:szCs w:val="24"/>
+        </w:rPr>
+        <w:t>atch</w:t>
+      </w:r>
+      <w:r>
+        <w:rPr>
+          <w:rFonts w:hint="eastAsia"/>
+          <w:szCs w:val="24"/>
+        </w:rPr>
+        <w:t>，交叉比對雙方都認同的</w:t>
+      </w:r>
+      <w:r>
+        <w:rPr>
+          <w:rFonts w:hint="eastAsia"/>
+          <w:szCs w:val="24"/>
+        </w:rPr>
+        <w:t>m</w:t>
+      </w:r>
+      <w:r>
+        <w:rPr>
+          <w:szCs w:val="24"/>
+        </w:rPr>
+        <w:t>atch</w:t>
+      </w:r>
+      <w:r>
+        <w:rPr>
+          <w:rFonts w:hint="eastAsia"/>
+          <w:szCs w:val="24"/>
+        </w:rPr>
+        <w:t xml:space="preserve"> </w:t>
+      </w:r>
+      <w:r>
+        <w:rPr>
+          <w:szCs w:val="24"/>
+        </w:rPr>
+        <w:br/>
+        <w:t xml:space="preserve">  </w:t>
+      </w:r>
+      <w:r>
+        <w:rPr>
+          <w:rFonts w:hint="eastAsia"/>
+          <w:szCs w:val="24"/>
+        </w:rPr>
+        <w:t>p</w:t>
+      </w:r>
+      <w:r>
+        <w:rPr>
+          <w:szCs w:val="24"/>
+        </w:rPr>
+        <w:t>oint</w:t>
+      </w:r>
+      <w:r>
+        <w:rPr>
+          <w:rFonts w:hint="eastAsia"/>
+          <w:szCs w:val="24"/>
+        </w:rPr>
+        <w:t>作為最後的</w:t>
+      </w:r>
+      <w:r>
+        <w:rPr>
+          <w:rFonts w:hint="eastAsia"/>
+          <w:szCs w:val="24"/>
+        </w:rPr>
+        <w:t>m</w:t>
+      </w:r>
+      <w:r>
+        <w:rPr>
+          <w:szCs w:val="24"/>
+        </w:rPr>
+        <w:t>atch point</w:t>
+      </w:r>
+      <w:r>
+        <w:rPr>
+          <w:szCs w:val="24"/>
+        </w:rPr>
+        <w:br/>
+      </w:r>
+      <w:r>
+        <w:rPr>
+          <w:rFonts w:hint="eastAsia"/>
+          <w:szCs w:val="24"/>
+        </w:rPr>
+        <w:t xml:space="preserve">  </w:t>
+      </w:r>
+      <w:r>
+        <w:rPr>
+          <w:noProof/>
+          <w:szCs w:val="24"/>
+        </w:rPr>
+        <w:drawing>
+          <wp:inline distT="0" distB="0" distL="0" distR="0">
+            <wp:extent cx="2390775" cy="1795029"/>
+            <wp:effectExtent l="0" t="0" r="0" b="0"/>
+            <wp:docPr id="7" name="圖片 7" descr="C:\Users\WangYunHao\Desktop\VFX-2020-Stitching\feature_match\0_1.png"/>
+            <wp:cNvGraphicFramePr>
+              <a:graphicFrameLocks xmlns:a="http://schemas.openxmlformats.org/drawingml/2006/main" noChangeAspect="1"/>
+            </wp:cNvGraphicFramePr>
+            <a:graphic xmlns:a="http://schemas.openxmlformats.org/drawingml/2006/main">
+              <a:graphicData uri="http://schemas.openxmlformats.org/drawingml/2006/picture">
+                <pic:pic xmlns:pic="http://schemas.openxmlformats.org/drawingml/2006/picture">
+                  <pic:nvPicPr>
+                    <pic:cNvPr id="0" name="Picture 12" descr="C:\Users\WangYunHao\Desktop\VFX-2020-Stitching\feature_match\0_1.png"/>
+                    <pic:cNvPicPr>
+                      <a:picLocks noChangeAspect="1" noChangeArrowheads="1"/>
+                    </pic:cNvPicPr>
+                  </pic:nvPicPr>
+                  <pic:blipFill>
+                    <a:blip r:embed="rId13" cstate="print">
+                      <a:extLst>
+                        <a:ext uri="{28A0092B-C50C-407E-A947-70E740481C1C}">
+                          <a14:useLocalDpi xmlns:a14="http://schemas.microsoft.com/office/drawing/2010/main" val="0"/>
+                        </a:ext>
+                      </a:extLst>
+                    </a:blip>
+                    <a:srcRect/>
+                    <a:stretch>
+                      <a:fillRect/>
+                    </a:stretch>
+                  </pic:blipFill>
+                  <pic:spPr bwMode="auto">
+                    <a:xfrm>
+                      <a:off x="0" y="0"/>
+                      <a:ext cx="2411329" cy="1810461"/>
+                    </a:xfrm>
+                    <a:prstGeom prst="rect">
+                      <a:avLst/>
+                    </a:prstGeom>
+                    <a:noFill/>
+                    <a:ln>
+                      <a:noFill/>
+                    </a:ln>
+                  </pic:spPr>
+                </pic:pic>
+              </a:graphicData>
+            </a:graphic>
+          </wp:inline>
+        </w:drawing>
+      </w:r>
+      <w:r>
+        <w:rPr>
+          <w:rStyle w:val="a"/>
+          <w:rFonts w:ascii="Times New Roman" w:eastAsia="Times New Roman" w:hAnsi="Times New Roman" w:cs="Times New Roman"/>
+          <w:snapToGrid w:val="0"/>
+          <w:color w:val="000000"/>
+          <w:w w:val="0"/>
+          <w:kern w:val="0"/>
+          <w:sz w:val="0"/>
+          <w:szCs w:val="0"/>
+          <w:u w:color="000000"/>
+          <w:bdr w:val="none" w:sz="0" w:space="0" w:color="000000"/>
+          <w:shd w:val="clear" w:color="000000" w:fill="000000"/>
+          <w:lang w:val="x-none" w:eastAsia="x-none" w:bidi="x-none"/>
+        </w:rPr>
+        <w:t xml:space="preserve"> </w:t>
+      </w:r>
+      <w:r>
+        <w:rPr>
+          <w:noProof/>
+          <w:szCs w:val="24"/>
+        </w:rPr>
+        <w:drawing>
+          <wp:inline distT="0" distB="0" distL="0" distR="0">
+            <wp:extent cx="2381250" cy="1787877"/>
+            <wp:effectExtent l="0" t="0" r="0" b="3175"/>
+            <wp:docPr id="8" name="圖片 8" descr="C:\Users\WangYunHao\Desktop\VFX-2020-Stitching\feature_match\1_2.png"/>
+            <wp:cNvGraphicFramePr>
+              <a:graphicFrameLocks xmlns:a="http://schemas.openxmlformats.org/drawingml/2006/main" noChangeAspect="1"/>
+            </wp:cNvGraphicFramePr>
+            <a:graphic xmlns:a="http://schemas.openxmlformats.org/drawingml/2006/main">
+              <a:graphicData uri="http://schemas.openxmlformats.org/drawingml/2006/picture">
+                <pic:pic xmlns:pic="http://schemas.openxmlformats.org/drawingml/2006/picture">
+                  <pic:nvPicPr>
+                    <pic:cNvPr id="0" name="Picture 13" descr="C:\Users\WangYunHao\Desktop\VFX-2020-Stitching\feature_match\1_2.png"/>
+                    <pic:cNvPicPr>
+                      <a:picLocks noChangeAspect="1" noChangeArrowheads="1"/>
+                    </pic:cNvPicPr>
+                  </pic:nvPicPr>
+                  <pic:blipFill>
+                    <a:blip r:embed="rId14" cstate="print">
+                      <a:extLst>
+                        <a:ext uri="{28A0092B-C50C-407E-A947-70E740481C1C}">
+                          <a14:useLocalDpi xmlns:a14="http://schemas.microsoft.com/office/drawing/2010/main" val="0"/>
+                        </a:ext>
+                      </a:extLst>
+                    </a:blip>
+                    <a:srcRect/>
+                    <a:stretch>
+                      <a:fillRect/>
+                    </a:stretch>
+                  </pic:blipFill>
+                  <pic:spPr bwMode="auto">
+                    <a:xfrm>
+                      <a:off x="0" y="0"/>
+                      <a:ext cx="2456831" cy="1844624"/>
+                    </a:xfrm>
+                    <a:prstGeom prst="rect">
+                      <a:avLst/>
+                    </a:prstGeom>
+                    <a:noFill/>
+                    <a:ln>
+                      <a:noFill/>
+                    </a:ln>
+                  </pic:spPr>
+                </pic:pic>
+              </a:graphicData>
+            </a:graphic>
+          </wp:inline>
+        </w:drawing>
+      </w:r>
+      <w:r>
+        <w:rPr>
+          <w:szCs w:val="24"/>
+        </w:rPr>
+        <w:br/>
+      </w:r>
+      <w:r>
+        <w:rPr>
+          <w:rFonts w:hint="eastAsia"/>
+          <w:szCs w:val="24"/>
+        </w:rPr>
+        <w:t>5</w:t>
+      </w:r>
+      <w:r>
+        <w:rPr>
+          <w:szCs w:val="24"/>
+        </w:rPr>
+        <w:t>. Pairwise Alignment</w:t>
+      </w:r>
+      <w:r>
+        <w:rPr>
+          <w:szCs w:val="24"/>
+        </w:rPr>
+        <w:br/>
+        <w:t xml:space="preserve">  </w:t>
+      </w:r>
+      <w:r>
+        <w:rPr>
+          <w:rFonts w:hint="eastAsia"/>
+          <w:szCs w:val="24"/>
+        </w:rPr>
+        <w:t>實作兩種方法，第一個是去估算它的</w:t>
+      </w:r>
+      <w:r>
+        <w:rPr>
+          <w:rFonts w:hint="eastAsia"/>
+          <w:szCs w:val="24"/>
+        </w:rPr>
+        <w:t>a</w:t>
+      </w:r>
+      <w:r>
+        <w:rPr>
+          <w:szCs w:val="24"/>
+        </w:rPr>
+        <w:t xml:space="preserve">ffine transform matrix, </w:t>
+      </w:r>
+      <w:r>
+        <w:rPr>
+          <w:rFonts w:hint="eastAsia"/>
+          <w:szCs w:val="24"/>
+        </w:rPr>
+        <w:t>第二</w:t>
+      </w:r>
+      <w:proofErr w:type="gramStart"/>
       <w:r>
         <w:rPr>
           <w:rFonts w:hint="eastAsia"/>
@@ -784,11 +1888,25 @@
         </w:rPr>
         <w:t>個</w:t>
       </w:r>
-      <w:r>
-        <w:rPr>
-          <w:szCs w:val="24"/>
-        </w:rPr>
-        <w:br/>
+      <w:proofErr w:type="gramEnd"/>
+      <w:r>
+        <w:rPr>
+          <w:rFonts w:hint="eastAsia"/>
+          <w:szCs w:val="24"/>
+        </w:rPr>
+        <w:t>是去</w:t>
+      </w:r>
+      <w:r>
+        <w:rPr>
+          <w:szCs w:val="24"/>
+        </w:rPr>
+        <w:br/>
+      </w:r>
+      <w:r>
+        <w:rPr>
+          <w:rFonts w:hint="eastAsia"/>
+          <w:szCs w:val="24"/>
+        </w:rPr>
         <w:t xml:space="preserve">  </w:t>
       </w:r>
       <w:r>
@@ -796,28 +1914,20 @@
           <w:rFonts w:hint="eastAsia"/>
           <w:szCs w:val="24"/>
         </w:rPr>
-        <w:t>pixel</w:t>
-      </w:r>
-      <w:r>
-        <w:rPr>
-          <w:rFonts w:hint="eastAsia"/>
-          <w:szCs w:val="24"/>
-        </w:rPr>
-        <w:t>內</w:t>
-      </w:r>
-      <w:r>
-        <w:rPr>
-          <w:rFonts w:hint="eastAsia"/>
-          <w:szCs w:val="24"/>
-        </w:rPr>
-        <w:t>的點</w:t>
-      </w:r>
-      <w:r>
-        <w:rPr>
-          <w:rFonts w:hint="eastAsia"/>
-          <w:szCs w:val="24"/>
-        </w:rPr>
-        <w:t>後</w:t>
+        <w:t>估算它的</w:t>
+      </w:r>
+      <w:r>
+        <w:rPr>
+          <w:rFonts w:hint="eastAsia"/>
+          <w:szCs w:val="24"/>
+        </w:rPr>
+        <w:t xml:space="preserve"> </w:t>
+      </w:r>
+      <w:r>
+        <w:rPr>
+          <w:szCs w:val="24"/>
+        </w:rPr>
+        <w:t>translation matrix</w:t>
       </w:r>
       <w:r>
         <w:rPr>
@@ -831,45 +1941,24 @@
           <w:rFonts w:hint="eastAsia"/>
           <w:szCs w:val="24"/>
         </w:rPr>
-        <w:t>用</w:t>
-      </w:r>
-      <w:r>
-        <w:rPr>
-          <w:rFonts w:hint="eastAsia"/>
-          <w:szCs w:val="24"/>
-        </w:rPr>
-        <w:t>(7,7)</w:t>
-      </w:r>
-      <w:r>
-        <w:rPr>
-          <w:rFonts w:hint="eastAsia"/>
-          <w:szCs w:val="24"/>
-        </w:rPr>
-        <w:t>的</w:t>
-      </w:r>
-      <w:r>
-        <w:rPr>
-          <w:rFonts w:hint="eastAsia"/>
-          <w:szCs w:val="24"/>
-        </w:rPr>
-        <w:t>kernel</w:t>
-      </w:r>
-      <w:r>
-        <w:rPr>
-          <w:rFonts w:hint="eastAsia"/>
-          <w:szCs w:val="24"/>
-        </w:rPr>
-        <w:t>作</w:t>
-      </w:r>
-      <w:r>
-        <w:rPr>
-          <w:rFonts w:hint="eastAsia"/>
-          <w:szCs w:val="24"/>
-        </w:rPr>
-        <w:t>non</w:t>
-      </w:r>
-      <w:r>
-        <w:rPr>
+        <w:t>其中用</w:t>
+      </w:r>
+      <w:r>
+        <w:rPr>
+          <w:rFonts w:hint="eastAsia"/>
+          <w:szCs w:val="24"/>
+        </w:rPr>
+        <w:t>R</w:t>
+      </w:r>
+      <w:r>
+        <w:rPr>
+          <w:szCs w:val="24"/>
+        </w:rPr>
+        <w:t>ANSAC</w:t>
+      </w:r>
+      <w:r>
+        <w:rPr>
+          <w:rFonts w:hint="eastAsia"/>
           <w:szCs w:val="24"/>
         </w:rPr>
         <w:t xml:space="preserve"> </w:t>
@@ -879,13 +1968,147 @@
           <w:rFonts w:hint="eastAsia"/>
           <w:szCs w:val="24"/>
         </w:rPr>
-        <w:t>maximal</w:t>
-      </w:r>
-      <w:r>
-        <w:rPr>
-          <w:szCs w:val="24"/>
-        </w:rPr>
-        <w:t xml:space="preserve"> suppression</w:t>
+        <w:t>去除</w:t>
+      </w:r>
+      <w:r>
+        <w:rPr>
+          <w:szCs w:val="24"/>
+        </w:rPr>
+        <w:t>outlier</w:t>
+      </w:r>
+      <w:r>
+        <w:rPr>
+          <w:rFonts w:hint="eastAsia"/>
+          <w:szCs w:val="24"/>
+        </w:rPr>
+        <w:t>，找到最好的</w:t>
+      </w:r>
+      <w:r>
+        <w:rPr>
+          <w:szCs w:val="24"/>
+        </w:rPr>
+        <w:br/>
+        <w:t xml:space="preserve">  </w:t>
+      </w:r>
+      <w:r>
+        <w:rPr>
+          <w:rFonts w:hint="eastAsia"/>
+          <w:szCs w:val="24"/>
+        </w:rPr>
+        <w:t>m</w:t>
+      </w:r>
+      <w:r>
+        <w:rPr>
+          <w:szCs w:val="24"/>
+        </w:rPr>
+        <w:t>otion model</w:t>
+      </w:r>
+      <w:r>
+        <w:rPr>
+          <w:rFonts w:hint="eastAsia"/>
+          <w:szCs w:val="24"/>
+        </w:rPr>
+        <w:t>後，把它存起來供</w:t>
+      </w:r>
+      <w:r>
+        <w:rPr>
+          <w:rFonts w:hint="eastAsia"/>
+          <w:szCs w:val="24"/>
+        </w:rPr>
+        <w:t>i</w:t>
+      </w:r>
+      <w:r>
+        <w:rPr>
+          <w:szCs w:val="24"/>
+        </w:rPr>
+        <w:t>mage matching</w:t>
+      </w:r>
+      <w:r>
+        <w:rPr>
+          <w:rFonts w:hint="eastAsia"/>
+          <w:szCs w:val="24"/>
+        </w:rPr>
+        <w:t>使用。</w:t>
+      </w:r>
+      <w:r>
+        <w:rPr>
+          <w:szCs w:val="24"/>
+        </w:rPr>
+        <w:br/>
+      </w:r>
+      <w:r>
+        <w:rPr>
+          <w:szCs w:val="24"/>
+        </w:rPr>
+        <w:t>6</w:t>
+      </w:r>
+      <w:r>
+        <w:rPr>
+          <w:szCs w:val="24"/>
+        </w:rPr>
+        <w:t>. Image Matching</w:t>
+      </w:r>
+      <w:r>
+        <w:rPr>
+          <w:szCs w:val="24"/>
+        </w:rPr>
+        <w:t xml:space="preserve"> and Blending</w:t>
+      </w:r>
+      <w:r>
+        <w:rPr>
+          <w:szCs w:val="24"/>
+        </w:rPr>
+        <w:br/>
+        <w:t xml:space="preserve">  </w:t>
+      </w:r>
+      <w:r>
+        <w:rPr>
+          <w:rFonts w:hint="eastAsia"/>
+          <w:szCs w:val="24"/>
+        </w:rPr>
+        <w:t>第</w:t>
+      </w:r>
+      <w:proofErr w:type="spellStart"/>
+      <w:r>
+        <w:rPr>
+          <w:rFonts w:hint="eastAsia"/>
+          <w:szCs w:val="24"/>
+        </w:rPr>
+        <w:t>i</w:t>
+      </w:r>
+      <w:proofErr w:type="spellEnd"/>
+      <w:r>
+        <w:rPr>
+          <w:rFonts w:hint="eastAsia"/>
+          <w:szCs w:val="24"/>
+        </w:rPr>
+        <w:t>張與第</w:t>
+      </w:r>
+      <w:r>
+        <w:rPr>
+          <w:rFonts w:hint="eastAsia"/>
+          <w:szCs w:val="24"/>
+        </w:rPr>
+        <w:t>i</w:t>
+      </w:r>
+      <w:r>
+        <w:rPr>
+          <w:szCs w:val="24"/>
+        </w:rPr>
+        <w:t>+1</w:t>
+      </w:r>
+      <w:r>
+        <w:rPr>
+          <w:rFonts w:hint="eastAsia"/>
+          <w:szCs w:val="24"/>
+        </w:rPr>
+        <w:t>張利用先前算好的</w:t>
+      </w:r>
+      <w:r>
+        <w:rPr>
+          <w:szCs w:val="24"/>
+        </w:rPr>
+        <w:t>motion model</w:t>
       </w:r>
       <w:r>
         <w:rPr>
@@ -894,19 +2117,87 @@
         </w:rPr>
         <w:t>，</w:t>
       </w:r>
-      <w:r>
-        <w:rPr>
-          <w:rFonts w:hint="eastAsia"/>
-          <w:szCs w:val="24"/>
-        </w:rPr>
-        <w:t>再取</w:t>
-      </w:r>
-      <w:r>
-        <w:rPr>
-          <w:rFonts w:hint="eastAsia"/>
-          <w:szCs w:val="24"/>
-        </w:rPr>
-        <w:t>數值</w:t>
+      <w:proofErr w:type="gramStart"/>
+      <w:r>
+        <w:rPr>
+          <w:rFonts w:hint="eastAsia"/>
+          <w:szCs w:val="24"/>
+        </w:rPr>
+        <w:t>找到兩圖的</w:t>
+      </w:r>
+      <w:proofErr w:type="gramEnd"/>
+      <w:r>
+        <w:rPr>
+          <w:rFonts w:hint="eastAsia"/>
+          <w:szCs w:val="24"/>
+        </w:rPr>
+        <w:t>位移關係，</w:t>
+      </w:r>
+      <w:r>
+        <w:rPr>
+          <w:szCs w:val="24"/>
+        </w:rPr>
+        <w:br/>
+      </w:r>
+      <w:r>
+        <w:rPr>
+          <w:rFonts w:hint="eastAsia"/>
+          <w:szCs w:val="24"/>
+        </w:rPr>
+        <w:t xml:space="preserve"> </w:t>
+      </w:r>
+      <w:r>
+        <w:rPr>
+          <w:szCs w:val="24"/>
+        </w:rPr>
+        <w:t xml:space="preserve"> </w:t>
+      </w:r>
+      <w:r>
+        <w:rPr>
+          <w:rFonts w:hint="eastAsia"/>
+          <w:szCs w:val="24"/>
+        </w:rPr>
+        <w:t>拼接後若超出則</w:t>
+      </w:r>
+      <w:r>
+        <w:rPr>
+          <w:rFonts w:hint="eastAsia"/>
+          <w:szCs w:val="24"/>
+        </w:rPr>
+        <w:t>p</w:t>
+      </w:r>
+      <w:r>
+        <w:rPr>
+          <w:szCs w:val="24"/>
+        </w:rPr>
+        <w:t>adding</w:t>
+      </w:r>
+      <w:r>
+        <w:rPr>
+          <w:rFonts w:hint="eastAsia"/>
+          <w:szCs w:val="24"/>
+        </w:rPr>
+        <w:t>，並使用上課講述的</w:t>
+      </w:r>
+      <w:r>
+        <w:rPr>
+          <w:szCs w:val="24"/>
+        </w:rPr>
+        <w:t>linear blending</w:t>
+      </w:r>
+      <w:r>
+        <w:rPr>
+          <w:rFonts w:hint="eastAsia"/>
+          <w:szCs w:val="24"/>
+        </w:rPr>
+        <w:t>去處理接縫</w:t>
+      </w:r>
+      <w:r>
+        <w:rPr>
+          <w:rFonts w:hint="eastAsia"/>
+          <w:szCs w:val="24"/>
+        </w:rPr>
+        <w:t xml:space="preserve">    </w:t>
       </w:r>
       <w:r>
         <w:rPr>
@@ -926,21 +2217,105 @@
           <w:rFonts w:hint="eastAsia"/>
           <w:szCs w:val="24"/>
         </w:rPr>
-        <w:t>前</w:t>
-      </w:r>
-      <w:r>
-        <w:rPr>
-          <w:rFonts w:hint="eastAsia"/>
-          <w:szCs w:val="24"/>
-        </w:rPr>
-        <w:t>2048</w:t>
-      </w:r>
-      <w:r>
-        <w:rPr>
-          <w:rFonts w:hint="eastAsia"/>
-          <w:szCs w:val="24"/>
-        </w:rPr>
-        <w:t>的點作為特徵點</w:t>
+        <w:t>處，這裡要注意照片只能由左往右拍攝</w:t>
+      </w:r>
+      <w:r>
+        <w:rPr>
+          <w:rFonts w:hint="eastAsia"/>
+          <w:szCs w:val="24"/>
+        </w:rPr>
+        <w:t>，計算完後將第</w:t>
+      </w:r>
+      <w:proofErr w:type="spellStart"/>
+      <w:r>
+        <w:rPr>
+          <w:rFonts w:hint="eastAsia"/>
+          <w:szCs w:val="24"/>
+        </w:rPr>
+        <w:t>i</w:t>
+      </w:r>
+      <w:proofErr w:type="spellEnd"/>
+      <w:proofErr w:type="gramStart"/>
+      <w:r>
+        <w:rPr>
+          <w:rFonts w:hint="eastAsia"/>
+          <w:szCs w:val="24"/>
+        </w:rPr>
+        <w:t>個</w:t>
+      </w:r>
+      <w:proofErr w:type="gramEnd"/>
+      <w:r>
+        <w:rPr>
+          <w:rFonts w:hint="eastAsia"/>
+          <w:szCs w:val="24"/>
+        </w:rPr>
+        <w:t>m</w:t>
+      </w:r>
+      <w:r>
+        <w:rPr>
+          <w:szCs w:val="24"/>
+        </w:rPr>
+        <w:t xml:space="preserve">otion </w:t>
+      </w:r>
+      <w:r>
+        <w:rPr>
+          <w:szCs w:val="24"/>
+        </w:rPr>
+        <w:br/>
+        <w:t xml:space="preserve">  model</w:t>
+      </w:r>
+      <w:r>
+        <w:rPr>
+          <w:rFonts w:hint="eastAsia"/>
+          <w:szCs w:val="24"/>
+        </w:rPr>
+        <w:t>與第</w:t>
+      </w:r>
+      <w:r>
+        <w:rPr>
+          <w:szCs w:val="24"/>
+        </w:rPr>
+        <w:t>i+1</w:t>
+      </w:r>
+      <w:r>
+        <w:rPr>
+          <w:rFonts w:hint="eastAsia"/>
+          <w:szCs w:val="24"/>
+        </w:rPr>
+        <w:t>個</w:t>
+      </w:r>
+      <w:r>
+        <w:rPr>
+          <w:rFonts w:hint="eastAsia"/>
+          <w:szCs w:val="24"/>
+        </w:rPr>
+        <w:t>m</w:t>
+      </w:r>
+      <w:r>
+        <w:rPr>
+          <w:szCs w:val="24"/>
+        </w:rPr>
+        <w:t>otion model</w:t>
+      </w:r>
+      <w:r>
+        <w:rPr>
+          <w:rFonts w:hint="eastAsia"/>
+          <w:szCs w:val="24"/>
+        </w:rPr>
+        <w:t>相乘當作下一個使用的</w:t>
+      </w:r>
+      <w:r>
+        <w:rPr>
+          <w:rFonts w:hint="eastAsia"/>
+          <w:szCs w:val="24"/>
+        </w:rPr>
+        <w:t>m</w:t>
+      </w:r>
+      <w:r>
+        <w:rPr>
+          <w:szCs w:val="24"/>
+        </w:rPr>
+        <w:t>otion model</w:t>
       </w:r>
       <w:r>
         <w:rPr>
@@ -964,204 +2339,107 @@
       </w:r>
       <w:r>
         <w:rPr>
-          <w:rFonts w:hint="eastAsia"/>
-          <w:szCs w:val="24"/>
-        </w:rPr>
-        <w:t>我也有用</w:t>
-      </w:r>
-      <w:proofErr w:type="spellStart"/>
-      <w:r>
-        <w:rPr>
-          <w:rFonts w:hint="eastAsia"/>
-          <w:szCs w:val="24"/>
-        </w:rPr>
-        <w:t>OpenCV</w:t>
-      </w:r>
-      <w:proofErr w:type="spellEnd"/>
-      <w:r>
-        <w:rPr>
-          <w:rFonts w:hint="eastAsia"/>
-          <w:szCs w:val="24"/>
-        </w:rPr>
-        <w:t>的</w:t>
-      </w:r>
-      <w:r>
-        <w:rPr>
-          <w:rFonts w:hint="eastAsia"/>
-          <w:szCs w:val="24"/>
-        </w:rPr>
-        <w:t>SIFT</w:t>
-      </w:r>
-      <w:r>
-        <w:rPr>
-          <w:rFonts w:hint="eastAsia"/>
-          <w:szCs w:val="24"/>
-        </w:rPr>
-        <w:t>去作特徵點的比較</w:t>
-      </w:r>
-      <w:r>
-        <w:rPr>
-          <w:szCs w:val="24"/>
-        </w:rPr>
-        <w:br/>
-      </w:r>
-      <w:r>
-        <w:rPr>
-          <w:rFonts w:hint="eastAsia"/>
-          <w:szCs w:val="24"/>
-        </w:rPr>
-        <w:t xml:space="preserve">  </w:t>
-      </w:r>
-      <w:r>
-        <w:rPr>
-          <w:rFonts w:hint="eastAsia"/>
-          <w:szCs w:val="24"/>
-        </w:rPr>
-        <w:t>(</w:t>
-      </w:r>
-      <w:r>
-        <w:rPr>
-          <w:rFonts w:hint="eastAsia"/>
-          <w:szCs w:val="24"/>
-        </w:rPr>
-        <w:t>圖</w:t>
-      </w:r>
-      <w:r>
-        <w:rPr>
-          <w:rFonts w:hint="eastAsia"/>
-          <w:szCs w:val="24"/>
-        </w:rPr>
-        <w:t xml:space="preserve">) </w:t>
-      </w:r>
-      <w:r>
-        <w:rPr>
-          <w:rFonts w:hint="eastAsia"/>
-          <w:szCs w:val="24"/>
-        </w:rPr>
-        <w:t>晚點再放</w:t>
-      </w:r>
-      <w:r>
-        <w:rPr>
-          <w:szCs w:val="24"/>
-        </w:rPr>
-        <w:br/>
-        <w:t>3. Feature Description</w:t>
-      </w:r>
-      <w:r>
-        <w:rPr>
-          <w:szCs w:val="24"/>
-        </w:rPr>
-        <w:br/>
-      </w:r>
-      <w:r>
-        <w:rPr>
-          <w:rFonts w:hint="eastAsia"/>
-          <w:szCs w:val="24"/>
-        </w:rPr>
-        <w:t xml:space="preserve">  </w:t>
-      </w:r>
-      <w:r>
-        <w:rPr>
-          <w:rFonts w:hint="eastAsia"/>
-          <w:szCs w:val="24"/>
-        </w:rPr>
-        <w:t>這裡有使用</w:t>
-      </w:r>
-      <w:r>
-        <w:rPr>
-          <w:rFonts w:hint="eastAsia"/>
-          <w:szCs w:val="24"/>
-        </w:rPr>
-        <w:t>11*11</w:t>
-      </w:r>
-      <w:r>
-        <w:rPr>
-          <w:rFonts w:hint="eastAsia"/>
-          <w:szCs w:val="24"/>
-        </w:rPr>
-        <w:t>的</w:t>
-      </w:r>
-      <w:r>
-        <w:rPr>
-          <w:rFonts w:hint="eastAsia"/>
-          <w:szCs w:val="24"/>
-        </w:rPr>
-        <w:t>local patch</w:t>
-      </w:r>
-      <w:r>
-        <w:rPr>
-          <w:rFonts w:hint="eastAsia"/>
-          <w:szCs w:val="24"/>
-        </w:rPr>
-        <w:t>與</w:t>
-      </w:r>
-      <w:r>
-        <w:rPr>
-          <w:szCs w:val="24"/>
-        </w:rPr>
-        <w:t>Sift</w:t>
-      </w:r>
-      <w:r>
-        <w:rPr>
-          <w:rFonts w:hint="eastAsia"/>
-          <w:szCs w:val="24"/>
-        </w:rPr>
-        <w:t>作為</w:t>
-      </w:r>
-      <w:r>
-        <w:rPr>
-          <w:rFonts w:hint="eastAsia"/>
-          <w:szCs w:val="24"/>
-        </w:rPr>
-        <w:t>feature descriptor</w:t>
-      </w:r>
-      <w:r>
-        <w:rPr>
-          <w:szCs w:val="24"/>
-        </w:rPr>
-        <w:br/>
-      </w:r>
-      <w:r>
-        <w:rPr>
-          <w:rFonts w:hint="eastAsia"/>
-          <w:szCs w:val="24"/>
-        </w:rPr>
-        <w:t xml:space="preserve">  </w:t>
-      </w:r>
-      <w:r>
-        <w:rPr>
-          <w:rFonts w:hint="eastAsia"/>
-          <w:szCs w:val="24"/>
-        </w:rPr>
-        <w:t>(</w:t>
-      </w:r>
-      <w:r>
-        <w:rPr>
-          <w:rFonts w:hint="eastAsia"/>
-          <w:szCs w:val="24"/>
-        </w:rPr>
-        <w:t>圖</w:t>
-      </w:r>
-      <w:r>
-        <w:rPr>
-          <w:rFonts w:hint="eastAsia"/>
-          <w:szCs w:val="24"/>
-        </w:rPr>
-        <w:t xml:space="preserve">) </w:t>
-      </w:r>
-      <w:r>
-        <w:rPr>
-          <w:rFonts w:hint="eastAsia"/>
-          <w:szCs w:val="24"/>
-        </w:rPr>
-        <w:t>晚點再放</w:t>
-      </w:r>
-      <w:r>
-        <w:rPr>
-          <w:szCs w:val="24"/>
-        </w:rPr>
-        <w:br/>
-        <w:t>4. Feature Matching</w:t>
+          <w:szCs w:val="24"/>
+        </w:rPr>
+        <w:drawing>
+          <wp:inline distT="0" distB="0" distL="0" distR="0" wp14:anchorId="051042C3" wp14:editId="479E1CE7">
+            <wp:extent cx="2047875" cy="1616539"/>
+            <wp:effectExtent l="0" t="0" r="0" b="3175"/>
+            <wp:docPr id="13" name="圖片 13"/>
+            <wp:cNvGraphicFramePr>
+              <a:graphicFrameLocks xmlns:a="http://schemas.openxmlformats.org/drawingml/2006/main" noChangeAspect="1"/>
+            </wp:cNvGraphicFramePr>
+            <a:graphic xmlns:a="http://schemas.openxmlformats.org/drawingml/2006/main">
+              <a:graphicData uri="http://schemas.openxmlformats.org/drawingml/2006/picture">
+                <pic:pic xmlns:pic="http://schemas.openxmlformats.org/drawingml/2006/picture">
+                  <pic:nvPicPr>
+                    <pic:cNvPr id="1" name=""/>
+                    <pic:cNvPicPr/>
+                  </pic:nvPicPr>
+                  <pic:blipFill>
+                    <a:blip r:embed="rId15"/>
+                    <a:stretch>
+                      <a:fillRect/>
+                    </a:stretch>
+                  </pic:blipFill>
+                  <pic:spPr>
+                    <a:xfrm>
+                      <a:off x="0" y="0"/>
+                      <a:ext cx="2088864" cy="1648894"/>
+                    </a:xfrm>
+                    <a:prstGeom prst="rect">
+                      <a:avLst/>
+                    </a:prstGeom>
+                  </pic:spPr>
+                </pic:pic>
+              </a:graphicData>
+            </a:graphic>
+          </wp:inline>
+        </w:drawing>
+      </w:r>
+      <w:r>
+        <w:rPr>
+          <w:noProof/>
+        </w:rPr>
+        <w:t xml:space="preserve"> </w:t>
+      </w:r>
+      <w:r>
+        <w:rPr>
+          <w:szCs w:val="24"/>
+        </w:rPr>
+        <w:drawing>
+          <wp:inline distT="0" distB="0" distL="0" distR="0" wp14:anchorId="67D237E1" wp14:editId="500D7FDB">
+            <wp:extent cx="2635147" cy="1666875"/>
+            <wp:effectExtent l="0" t="0" r="0" b="0"/>
+            <wp:docPr id="14" name="圖片 14"/>
+            <wp:cNvGraphicFramePr>
+              <a:graphicFrameLocks xmlns:a="http://schemas.openxmlformats.org/drawingml/2006/main" noChangeAspect="1"/>
+            </wp:cNvGraphicFramePr>
+            <a:graphic xmlns:a="http://schemas.openxmlformats.org/drawingml/2006/main">
+              <a:graphicData uri="http://schemas.openxmlformats.org/drawingml/2006/picture">
+                <pic:pic xmlns:pic="http://schemas.openxmlformats.org/drawingml/2006/picture">
+                  <pic:nvPicPr>
+                    <pic:cNvPr id="1" name=""/>
+                    <pic:cNvPicPr/>
+                  </pic:nvPicPr>
+                  <pic:blipFill>
+                    <a:blip r:embed="rId16"/>
+                    <a:stretch>
+                      <a:fillRect/>
+                    </a:stretch>
+                  </pic:blipFill>
+                  <pic:spPr>
+                    <a:xfrm>
+                      <a:off x="0" y="0"/>
+                      <a:ext cx="2638815" cy="1669195"/>
+                    </a:xfrm>
+                    <a:prstGeom prst="rect">
+                      <a:avLst/>
+                    </a:prstGeom>
+                  </pic:spPr>
+                </pic:pic>
+              </a:graphicData>
+            </a:graphic>
+          </wp:inline>
+        </w:drawing>
+      </w:r>
+      <w:r>
+        <w:rPr>
+          <w:szCs w:val="24"/>
+        </w:rPr>
+        <w:br/>
+      </w:r>
+      <w:r>
+        <w:rPr>
+          <w:szCs w:val="24"/>
+        </w:rPr>
+        <w:t>7</w:t>
+      </w:r>
+      <w:r>
+        <w:rPr>
+          <w:szCs w:val="24"/>
+        </w:rPr>
+        <w:t>. Bundle Adjustment</w:t>
       </w:r>
       <w:bookmarkStart w:id="0" w:name="_GoBack"/>
       <w:bookmarkEnd w:id="0"/>
@@ -1170,21 +2448,112 @@
           <w:szCs w:val="24"/>
         </w:rPr>
         <w:br/>
-        <w:t>5. Image Matching</w:t>
-      </w:r>
-      <w:r>
-        <w:rPr>
-          <w:szCs w:val="24"/>
-        </w:rPr>
-        <w:br/>
-        <w:t>6. Bundle Adjustment</w:t>
-      </w:r>
-      <w:r>
-        <w:rPr>
-          <w:szCs w:val="24"/>
-        </w:rPr>
-        <w:br/>
-        <w:t>7. Crop</w:t>
+      </w:r>
+      <w:r>
+        <w:rPr>
+          <w:rFonts w:hint="eastAsia"/>
+          <w:szCs w:val="24"/>
+        </w:rPr>
+        <w:t xml:space="preserve">  </w:t>
+      </w:r>
+      <w:r>
+        <w:rPr>
+          <w:rFonts w:hint="eastAsia"/>
+          <w:szCs w:val="24"/>
+        </w:rPr>
+        <w:t>找出拼接完後圖片四個頂點座標，利用</w:t>
+      </w:r>
+      <w:r>
+        <w:rPr>
+          <w:rFonts w:hint="eastAsia"/>
+          <w:szCs w:val="24"/>
+        </w:rPr>
+        <w:t>p</w:t>
+      </w:r>
+      <w:r>
+        <w:rPr>
+          <w:szCs w:val="24"/>
+        </w:rPr>
+        <w:t>erspective transform</w:t>
+      </w:r>
+      <w:r>
+        <w:rPr>
+          <w:rFonts w:hint="eastAsia"/>
+          <w:szCs w:val="24"/>
+        </w:rPr>
+        <w:t>讓它變成類</w:t>
+      </w:r>
+      <w:r>
+        <w:rPr>
+          <w:szCs w:val="24"/>
+        </w:rPr>
+        <w:br/>
+      </w:r>
+      <w:r>
+        <w:rPr>
+          <w:rFonts w:hint="eastAsia"/>
+          <w:szCs w:val="24"/>
+        </w:rPr>
+        <w:t xml:space="preserve">  </w:t>
+      </w:r>
+      <w:r>
+        <w:rPr>
+          <w:rFonts w:hint="eastAsia"/>
+          <w:szCs w:val="24"/>
+        </w:rPr>
+        <w:t>似長方形</w:t>
+      </w:r>
+      <w:r>
+        <w:rPr>
+          <w:rFonts w:hint="eastAsia"/>
+          <w:szCs w:val="24"/>
+        </w:rPr>
+        <w:t>的形狀</w:t>
+      </w:r>
+      <w:r>
+        <w:rPr>
+          <w:rFonts w:hint="eastAsia"/>
+          <w:szCs w:val="24"/>
+        </w:rPr>
+        <w:t>。</w:t>
+      </w:r>
+      <w:r>
+        <w:rPr>
+          <w:szCs w:val="24"/>
+        </w:rPr>
+        <w:br/>
+      </w:r>
+      <w:r>
+        <w:rPr>
+          <w:szCs w:val="24"/>
+        </w:rPr>
+        <w:t>8</w:t>
+      </w:r>
+      <w:r>
+        <w:rPr>
+          <w:szCs w:val="24"/>
+        </w:rPr>
+        <w:t>. Crop</w:t>
+      </w:r>
+      <w:r>
+        <w:rPr>
+          <w:szCs w:val="24"/>
+        </w:rPr>
+        <w:br/>
+      </w:r>
+      <w:r>
+        <w:rPr>
+          <w:rFonts w:hint="eastAsia"/>
+          <w:szCs w:val="24"/>
+        </w:rPr>
+        <w:t xml:space="preserve">  </w:t>
+      </w:r>
+      <w:r>
+        <w:rPr>
+          <w:rFonts w:hint="eastAsia"/>
+          <w:szCs w:val="24"/>
+        </w:rPr>
+        <w:t>最後切除多餘的黑邊。</w:t>
       </w:r>
     </w:p>
     <w:p>
@@ -1196,7 +2565,6 @@
         </w:numPr>
         <w:ind w:leftChars="0"/>
         <w:rPr>
-          <w:rFonts w:hint="eastAsia"/>
           <w:b/>
           <w:sz w:val="36"/>
           <w:szCs w:val="36"/>
@@ -1208,6 +2576,7 @@
           <w:sz w:val="36"/>
           <w:szCs w:val="36"/>
         </w:rPr>
+        <w:lastRenderedPageBreak/>
         <w:t>Result</w:t>
       </w:r>
       <w:r>
@@ -1235,6 +2604,224 @@
           <w:szCs w:val="24"/>
         </w:rPr>
         <w:br/>
+      </w:r>
+      <w:r>
+        <w:rPr>
+          <w:rFonts w:hint="eastAsia"/>
+          <w:szCs w:val="24"/>
+        </w:rPr>
+        <w:t xml:space="preserve">  </w:t>
+      </w:r>
+      <w:r>
+        <w:rPr>
+          <w:szCs w:val="24"/>
+        </w:rPr>
+        <w:t>before bundle adjustment</w:t>
+      </w:r>
+      <w:r>
+        <w:rPr>
+          <w:szCs w:val="24"/>
+        </w:rPr>
+        <w:br/>
+      </w:r>
+      <w:r>
+        <w:rPr>
+          <w:noProof/>
+        </w:rPr>
+        <w:drawing>
+          <wp:inline distT="0" distB="0" distL="0" distR="0">
+            <wp:extent cx="5274310" cy="672625"/>
+            <wp:effectExtent l="0" t="0" r="2540" b="0"/>
+            <wp:docPr id="12" name="圖片 12"/>
+            <wp:cNvGraphicFramePr>
+              <a:graphicFrameLocks xmlns:a="http://schemas.openxmlformats.org/drawingml/2006/main" noChangeAspect="1"/>
+            </wp:cNvGraphicFramePr>
+            <a:graphic xmlns:a="http://schemas.openxmlformats.org/drawingml/2006/main">
+              <a:graphicData uri="http://schemas.openxmlformats.org/drawingml/2006/picture">
+                <pic:pic xmlns:pic="http://schemas.openxmlformats.org/drawingml/2006/picture">
+                  <pic:nvPicPr>
+                    <pic:cNvPr id="0" name="Picture 29"/>
+                    <pic:cNvPicPr>
+                      <a:picLocks noChangeAspect="1" noChangeArrowheads="1"/>
+                    </pic:cNvPicPr>
+                  </pic:nvPicPr>
+                  <pic:blipFill>
+                    <a:blip r:embed="rId17" cstate="print">
+                      <a:extLst>
+                        <a:ext uri="{28A0092B-C50C-407E-A947-70E740481C1C}">
+                          <a14:useLocalDpi xmlns:a14="http://schemas.microsoft.com/office/drawing/2010/main" val="0"/>
+                        </a:ext>
+                      </a:extLst>
+                    </a:blip>
+                    <a:srcRect/>
+                    <a:stretch>
+                      <a:fillRect/>
+                    </a:stretch>
+                  </pic:blipFill>
+                  <pic:spPr bwMode="auto">
+                    <a:xfrm>
+                      <a:off x="0" y="0"/>
+                      <a:ext cx="5274310" cy="672625"/>
+                    </a:xfrm>
+                    <a:prstGeom prst="rect">
+                      <a:avLst/>
+                    </a:prstGeom>
+                    <a:noFill/>
+                    <a:ln>
+                      <a:noFill/>
+                    </a:ln>
+                  </pic:spPr>
+                </pic:pic>
+              </a:graphicData>
+            </a:graphic>
+          </wp:inline>
+        </w:drawing>
+      </w:r>
+      <w:r>
+        <w:rPr>
+          <w:szCs w:val="24"/>
+        </w:rPr>
+        <w:br/>
+        <w:t xml:space="preserve">  after </w:t>
+      </w:r>
+      <w:r>
+        <w:rPr>
+          <w:szCs w:val="24"/>
+        </w:rPr>
+        <w:t>bundle adjustment</w:t>
+      </w:r>
+      <w:r>
+        <w:rPr>
+          <w:szCs w:val="24"/>
+        </w:rPr>
+        <w:br/>
+      </w:r>
+      <w:r>
+        <w:rPr>
+          <w:noProof/>
+          <w:szCs w:val="24"/>
+        </w:rPr>
+        <w:drawing>
+          <wp:inline distT="0" distB="0" distL="0" distR="0">
+            <wp:extent cx="5274310" cy="593766"/>
+            <wp:effectExtent l="0" t="0" r="2540" b="0"/>
+            <wp:docPr id="15" name="圖片 15" descr="C:\Users\WangYunHao\Desktop\VFX-2020-Stitching\results\bundle_adjustment.jpg"/>
+            <wp:cNvGraphicFramePr>
+              <a:graphicFrameLocks xmlns:a="http://schemas.openxmlformats.org/drawingml/2006/main" noChangeAspect="1"/>
+            </wp:cNvGraphicFramePr>
+            <a:graphic xmlns:a="http://schemas.openxmlformats.org/drawingml/2006/main">
+              <a:graphicData uri="http://schemas.openxmlformats.org/drawingml/2006/picture">
+                <pic:pic xmlns:pic="http://schemas.openxmlformats.org/drawingml/2006/picture">
+                  <pic:nvPicPr>
+                    <pic:cNvPr id="0" name="Picture 31" descr="C:\Users\WangYunHao\Desktop\VFX-2020-Stitching\results\bundle_adjustment.jpg"/>
+                    <pic:cNvPicPr>
+                      <a:picLocks noChangeAspect="1" noChangeArrowheads="1"/>
+                    </pic:cNvPicPr>
+                  </pic:nvPicPr>
+                  <pic:blipFill>
+                    <a:blip r:embed="rId18" cstate="print">
+                      <a:extLst>
+                        <a:ext uri="{28A0092B-C50C-407E-A947-70E740481C1C}">
+                          <a14:useLocalDpi xmlns:a14="http://schemas.microsoft.com/office/drawing/2010/main" val="0"/>
+                        </a:ext>
+                      </a:extLst>
+                    </a:blip>
+                    <a:srcRect/>
+                    <a:stretch>
+                      <a:fillRect/>
+                    </a:stretch>
+                  </pic:blipFill>
+                  <pic:spPr bwMode="auto">
+                    <a:xfrm>
+                      <a:off x="0" y="0"/>
+                      <a:ext cx="5274310" cy="593766"/>
+                    </a:xfrm>
+                    <a:prstGeom prst="rect">
+                      <a:avLst/>
+                    </a:prstGeom>
+                    <a:noFill/>
+                    <a:ln>
+                      <a:noFill/>
+                    </a:ln>
+                  </pic:spPr>
+                </pic:pic>
+              </a:graphicData>
+            </a:graphic>
+          </wp:inline>
+        </w:drawing>
+      </w:r>
+      <w:r>
+        <w:rPr>
+          <w:szCs w:val="24"/>
+        </w:rPr>
+        <w:br/>
+        <w:t xml:space="preserve">  after crop</w:t>
+      </w:r>
+      <w:r>
+        <w:rPr>
+          <w:szCs w:val="24"/>
+        </w:rPr>
+        <w:br/>
+      </w:r>
+      <w:r>
+        <w:rPr>
+          <w:noProof/>
+          <w:szCs w:val="24"/>
+        </w:rPr>
+        <w:drawing>
+          <wp:inline distT="0" distB="0" distL="0" distR="0">
+            <wp:extent cx="5274310" cy="589127"/>
+            <wp:effectExtent l="0" t="0" r="2540" b="1905"/>
+            <wp:docPr id="16" name="圖片 16" descr="C:\Users\WangYunHao\Desktop\VFX-2020-Stitching\results\after_crop.jpg"/>
+            <wp:cNvGraphicFramePr>
+              <a:graphicFrameLocks xmlns:a="http://schemas.openxmlformats.org/drawingml/2006/main" noChangeAspect="1"/>
+            </wp:cNvGraphicFramePr>
+            <a:graphic xmlns:a="http://schemas.openxmlformats.org/drawingml/2006/main">
+              <a:graphicData uri="http://schemas.openxmlformats.org/drawingml/2006/picture">
+                <pic:pic xmlns:pic="http://schemas.openxmlformats.org/drawingml/2006/picture">
+                  <pic:nvPicPr>
+                    <pic:cNvPr id="0" name="Picture 32" descr="C:\Users\WangYunHao\Desktop\VFX-2020-Stitching\results\after_crop.jpg"/>
+                    <pic:cNvPicPr>
+                      <a:picLocks noChangeAspect="1" noChangeArrowheads="1"/>
+                    </pic:cNvPicPr>
+                  </pic:nvPicPr>
+                  <pic:blipFill>
+                    <a:blip r:embed="rId19" cstate="print">
+                      <a:extLst>
+                        <a:ext uri="{28A0092B-C50C-407E-A947-70E740481C1C}">
+                          <a14:useLocalDpi xmlns:a14="http://schemas.microsoft.com/office/drawing/2010/main" val="0"/>
+                        </a:ext>
+                      </a:extLst>
+                    </a:blip>
+                    <a:srcRect/>
+                    <a:stretch>
+                      <a:fillRect/>
+                    </a:stretch>
+                  </pic:blipFill>
+                  <pic:spPr bwMode="auto">
+                    <a:xfrm>
+                      <a:off x="0" y="0"/>
+                      <a:ext cx="5274310" cy="589127"/>
+                    </a:xfrm>
+                    <a:prstGeom prst="rect">
+                      <a:avLst/>
+                    </a:prstGeom>
+                    <a:noFill/>
+                    <a:ln>
+                      <a:noFill/>
+                    </a:ln>
+                  </pic:spPr>
+                </pic:pic>
+              </a:graphicData>
+            </a:graphic>
+          </wp:inline>
+        </w:drawing>
+      </w:r>
+      <w:r>
+        <w:rPr>
+          <w:szCs w:val="24"/>
+        </w:rPr>
+        <w:br/>
         <w:t>2. Grail</w:t>
       </w:r>
       <w:r>
@@ -1242,6 +2829,223 @@
           <w:szCs w:val="24"/>
         </w:rPr>
         <w:br/>
+        <w:t xml:space="preserve">  </w:t>
+      </w:r>
+      <w:r>
+        <w:rPr>
+          <w:szCs w:val="24"/>
+        </w:rPr>
+        <w:t>before bundle adjustment</w:t>
+      </w:r>
+      <w:r>
+        <w:rPr>
+          <w:szCs w:val="24"/>
+        </w:rPr>
+        <w:br/>
+      </w:r>
+      <w:r>
+        <w:rPr>
+          <w:noProof/>
+        </w:rPr>
+        <w:drawing>
+          <wp:inline distT="0" distB="0" distL="0" distR="0">
+            <wp:extent cx="5274310" cy="750515"/>
+            <wp:effectExtent l="0" t="0" r="2540" b="0"/>
+            <wp:docPr id="17" name="圖片 17"/>
+            <wp:cNvGraphicFramePr>
+              <a:graphicFrameLocks xmlns:a="http://schemas.openxmlformats.org/drawingml/2006/main" noChangeAspect="1"/>
+            </wp:cNvGraphicFramePr>
+            <a:graphic xmlns:a="http://schemas.openxmlformats.org/drawingml/2006/main">
+              <a:graphicData uri="http://schemas.openxmlformats.org/drawingml/2006/picture">
+                <pic:pic xmlns:pic="http://schemas.openxmlformats.org/drawingml/2006/picture">
+                  <pic:nvPicPr>
+                    <pic:cNvPr id="0" name="Picture 33"/>
+                    <pic:cNvPicPr>
+                      <a:picLocks noChangeAspect="1" noChangeArrowheads="1"/>
+                    </pic:cNvPicPr>
+                  </pic:nvPicPr>
+                  <pic:blipFill>
+                    <a:blip r:embed="rId20" cstate="print">
+                      <a:extLst>
+                        <a:ext uri="{28A0092B-C50C-407E-A947-70E740481C1C}">
+                          <a14:useLocalDpi xmlns:a14="http://schemas.microsoft.com/office/drawing/2010/main" val="0"/>
+                        </a:ext>
+                      </a:extLst>
+                    </a:blip>
+                    <a:srcRect/>
+                    <a:stretch>
+                      <a:fillRect/>
+                    </a:stretch>
+                  </pic:blipFill>
+                  <pic:spPr bwMode="auto">
+                    <a:xfrm>
+                      <a:off x="0" y="0"/>
+                      <a:ext cx="5274310" cy="750515"/>
+                    </a:xfrm>
+                    <a:prstGeom prst="rect">
+                      <a:avLst/>
+                    </a:prstGeom>
+                    <a:noFill/>
+                    <a:ln>
+                      <a:noFill/>
+                    </a:ln>
+                  </pic:spPr>
+                </pic:pic>
+              </a:graphicData>
+            </a:graphic>
+          </wp:inline>
+        </w:drawing>
+      </w:r>
+      <w:r>
+        <w:rPr>
+          <w:szCs w:val="24"/>
+        </w:rPr>
+        <w:br/>
+        <w:t xml:space="preserve">  </w:t>
+      </w:r>
+      <w:r>
+        <w:rPr>
+          <w:szCs w:val="24"/>
+        </w:rPr>
+        <w:t>after bundle adjustment</w:t>
+      </w:r>
+      <w:r>
+        <w:rPr>
+          <w:szCs w:val="24"/>
+        </w:rPr>
+        <w:br/>
+      </w:r>
+      <w:r>
+        <w:rPr>
+          <w:noProof/>
+        </w:rPr>
+        <w:drawing>
+          <wp:inline distT="0" distB="0" distL="0" distR="0">
+            <wp:extent cx="5274310" cy="659936"/>
+            <wp:effectExtent l="0" t="0" r="2540" b="6985"/>
+            <wp:docPr id="18" name="圖片 18"/>
+            <wp:cNvGraphicFramePr>
+              <a:graphicFrameLocks xmlns:a="http://schemas.openxmlformats.org/drawingml/2006/main" noChangeAspect="1"/>
+            </wp:cNvGraphicFramePr>
+            <a:graphic xmlns:a="http://schemas.openxmlformats.org/drawingml/2006/main">
+              <a:graphicData uri="http://schemas.openxmlformats.org/drawingml/2006/picture">
+                <pic:pic xmlns:pic="http://schemas.openxmlformats.org/drawingml/2006/picture">
+                  <pic:nvPicPr>
+                    <pic:cNvPr id="0" name="Picture 35"/>
+                    <pic:cNvPicPr>
+                      <a:picLocks noChangeAspect="1" noChangeArrowheads="1"/>
+                    </pic:cNvPicPr>
+                  </pic:nvPicPr>
+                  <pic:blipFill>
+                    <a:blip r:embed="rId21" cstate="print">
+                      <a:extLst>
+                        <a:ext uri="{28A0092B-C50C-407E-A947-70E740481C1C}">
+                          <a14:useLocalDpi xmlns:a14="http://schemas.microsoft.com/office/drawing/2010/main" val="0"/>
+                        </a:ext>
+                      </a:extLst>
+                    </a:blip>
+                    <a:srcRect/>
+                    <a:stretch>
+                      <a:fillRect/>
+                    </a:stretch>
+                  </pic:blipFill>
+                  <pic:spPr bwMode="auto">
+                    <a:xfrm>
+                      <a:off x="0" y="0"/>
+                      <a:ext cx="5274310" cy="659936"/>
+                    </a:xfrm>
+                    <a:prstGeom prst="rect">
+                      <a:avLst/>
+                    </a:prstGeom>
+                    <a:noFill/>
+                    <a:ln>
+                      <a:noFill/>
+                    </a:ln>
+                  </pic:spPr>
+                </pic:pic>
+              </a:graphicData>
+            </a:graphic>
+          </wp:inline>
+        </w:drawing>
+      </w:r>
+      <w:r>
+        <w:rPr>
+          <w:szCs w:val="24"/>
+        </w:rPr>
+        <w:br/>
+        <w:t xml:space="preserve">  </w:t>
+      </w:r>
+      <w:r>
+        <w:rPr>
+          <w:szCs w:val="24"/>
+        </w:rPr>
+        <w:t>after crop</w:t>
+      </w:r>
+      <w:r>
+        <w:rPr>
+          <w:szCs w:val="24"/>
+        </w:rPr>
+        <w:br/>
+      </w:r>
+      <w:r>
+        <w:rPr>
+          <w:noProof/>
+          <w:szCs w:val="24"/>
+        </w:rPr>
+        <w:drawing>
+          <wp:inline distT="0" distB="0" distL="0" distR="0">
+            <wp:extent cx="5274310" cy="654760"/>
+            <wp:effectExtent l="0" t="0" r="2540" b="0"/>
+            <wp:docPr id="19" name="圖片 19" descr="C:\Users\WangYunHao\Desktop\VFX-2020-Stitching\results\after_crop.jpg"/>
+            <wp:cNvGraphicFramePr>
+              <a:graphicFrameLocks xmlns:a="http://schemas.openxmlformats.org/drawingml/2006/main" noChangeAspect="1"/>
+            </wp:cNvGraphicFramePr>
+            <a:graphic xmlns:a="http://schemas.openxmlformats.org/drawingml/2006/main">
+              <a:graphicData uri="http://schemas.openxmlformats.org/drawingml/2006/picture">
+                <pic:pic xmlns:pic="http://schemas.openxmlformats.org/drawingml/2006/picture">
+                  <pic:nvPicPr>
+                    <pic:cNvPr id="0" name="Picture 37" descr="C:\Users\WangYunHao\Desktop\VFX-2020-Stitching\results\after_crop.jpg"/>
+                    <pic:cNvPicPr>
+                      <a:picLocks noChangeAspect="1" noChangeArrowheads="1"/>
+                    </pic:cNvPicPr>
+                  </pic:nvPicPr>
+                  <pic:blipFill>
+                    <a:blip r:embed="rId22" cstate="print">
+                      <a:extLst>
+                        <a:ext uri="{28A0092B-C50C-407E-A947-70E740481C1C}">
+                          <a14:useLocalDpi xmlns:a14="http://schemas.microsoft.com/office/drawing/2010/main" val="0"/>
+                        </a:ext>
+                      </a:extLst>
+                    </a:blip>
+                    <a:srcRect/>
+                    <a:stretch>
+                      <a:fillRect/>
+                    </a:stretch>
+                  </pic:blipFill>
+                  <pic:spPr bwMode="auto">
+                    <a:xfrm>
+                      <a:off x="0" y="0"/>
+                      <a:ext cx="5274310" cy="654760"/>
+                    </a:xfrm>
+                    <a:prstGeom prst="rect">
+                      <a:avLst/>
+                    </a:prstGeom>
+                    <a:noFill/>
+                    <a:ln>
+                      <a:noFill/>
+                    </a:ln>
+                  </pic:spPr>
+                </pic:pic>
+              </a:graphicData>
+            </a:graphic>
+          </wp:inline>
+        </w:drawing>
+      </w:r>
+      <w:r>
+        <w:rPr>
+          <w:szCs w:val="24"/>
+        </w:rPr>
+        <w:br/>
         <w:t>3. Denny</w:t>
       </w:r>
       <w:r>
@@ -1249,19 +3053,241 @@
           <w:szCs w:val="24"/>
         </w:rPr>
         <w:br/>
+        <w:t xml:space="preserve">  </w:t>
+      </w:r>
+      <w:r>
+        <w:rPr>
+          <w:szCs w:val="24"/>
+        </w:rPr>
+        <w:t>before bundle adjustmen</w:t>
+      </w:r>
+      <w:r>
+        <w:rPr>
+          <w:szCs w:val="24"/>
+        </w:rPr>
+        <w:t>t</w:t>
+      </w:r>
+      <w:r>
+        <w:rPr>
+          <w:szCs w:val="24"/>
+        </w:rPr>
+        <w:br/>
+      </w:r>
+      <w:r>
+        <w:rPr>
+          <w:noProof/>
+        </w:rPr>
+        <w:drawing>
+          <wp:inline distT="0" distB="0" distL="0" distR="0">
+            <wp:extent cx="5274310" cy="889914"/>
+            <wp:effectExtent l="0" t="0" r="2540" b="5715"/>
+            <wp:docPr id="20" name="圖片 20"/>
+            <wp:cNvGraphicFramePr>
+              <a:graphicFrameLocks xmlns:a="http://schemas.openxmlformats.org/drawingml/2006/main" noChangeAspect="1"/>
+            </wp:cNvGraphicFramePr>
+            <a:graphic xmlns:a="http://schemas.openxmlformats.org/drawingml/2006/main">
+              <a:graphicData uri="http://schemas.openxmlformats.org/drawingml/2006/picture">
+                <pic:pic xmlns:pic="http://schemas.openxmlformats.org/drawingml/2006/picture">
+                  <pic:nvPicPr>
+                    <pic:cNvPr id="0" name="Picture 38"/>
+                    <pic:cNvPicPr>
+                      <a:picLocks noChangeAspect="1" noChangeArrowheads="1"/>
+                    </pic:cNvPicPr>
+                  </pic:nvPicPr>
+                  <pic:blipFill>
+                    <a:blip r:embed="rId23" cstate="print">
+                      <a:extLst>
+                        <a:ext uri="{28A0092B-C50C-407E-A947-70E740481C1C}">
+                          <a14:useLocalDpi xmlns:a14="http://schemas.microsoft.com/office/drawing/2010/main" val="0"/>
+                        </a:ext>
+                      </a:extLst>
+                    </a:blip>
+                    <a:srcRect/>
+                    <a:stretch>
+                      <a:fillRect/>
+                    </a:stretch>
+                  </pic:blipFill>
+                  <pic:spPr bwMode="auto">
+                    <a:xfrm>
+                      <a:off x="0" y="0"/>
+                      <a:ext cx="5274310" cy="889914"/>
+                    </a:xfrm>
+                    <a:prstGeom prst="rect">
+                      <a:avLst/>
+                    </a:prstGeom>
+                    <a:noFill/>
+                    <a:ln>
+                      <a:noFill/>
+                    </a:ln>
+                  </pic:spPr>
+                </pic:pic>
+              </a:graphicData>
+            </a:graphic>
+          </wp:inline>
+        </w:drawing>
+      </w:r>
+      <w:r>
+        <w:rPr>
+          <w:szCs w:val="24"/>
+        </w:rPr>
+        <w:br/>
+        <w:t xml:space="preserve">  </w:t>
+      </w:r>
+      <w:r>
+        <w:rPr>
+          <w:szCs w:val="24"/>
+        </w:rPr>
+        <w:t>after bundle adjustment</w:t>
+      </w:r>
+      <w:r>
+        <w:rPr>
+          <w:szCs w:val="24"/>
+        </w:rPr>
+        <w:br/>
+      </w:r>
+      <w:r>
+        <w:rPr>
+          <w:noProof/>
+        </w:rPr>
+        <w:lastRenderedPageBreak/>
+        <w:drawing>
+          <wp:inline distT="0" distB="0" distL="0" distR="0">
+            <wp:extent cx="5274310" cy="799670"/>
+            <wp:effectExtent l="0" t="0" r="2540" b="635"/>
+            <wp:docPr id="21" name="圖片 21"/>
+            <wp:cNvGraphicFramePr>
+              <a:graphicFrameLocks xmlns:a="http://schemas.openxmlformats.org/drawingml/2006/main" noChangeAspect="1"/>
+            </wp:cNvGraphicFramePr>
+            <a:graphic xmlns:a="http://schemas.openxmlformats.org/drawingml/2006/main">
+              <a:graphicData uri="http://schemas.openxmlformats.org/drawingml/2006/picture">
+                <pic:pic xmlns:pic="http://schemas.openxmlformats.org/drawingml/2006/picture">
+                  <pic:nvPicPr>
+                    <pic:cNvPr id="0" name="Picture 40"/>
+                    <pic:cNvPicPr>
+                      <a:picLocks noChangeAspect="1" noChangeArrowheads="1"/>
+                    </pic:cNvPicPr>
+                  </pic:nvPicPr>
+                  <pic:blipFill>
+                    <a:blip r:embed="rId24" cstate="print">
+                      <a:extLst>
+                        <a:ext uri="{28A0092B-C50C-407E-A947-70E740481C1C}">
+                          <a14:useLocalDpi xmlns:a14="http://schemas.microsoft.com/office/drawing/2010/main" val="0"/>
+                        </a:ext>
+                      </a:extLst>
+                    </a:blip>
+                    <a:srcRect/>
+                    <a:stretch>
+                      <a:fillRect/>
+                    </a:stretch>
+                  </pic:blipFill>
+                  <pic:spPr bwMode="auto">
+                    <a:xfrm>
+                      <a:off x="0" y="0"/>
+                      <a:ext cx="5274310" cy="799670"/>
+                    </a:xfrm>
+                    <a:prstGeom prst="rect">
+                      <a:avLst/>
+                    </a:prstGeom>
+                    <a:noFill/>
+                    <a:ln>
+                      <a:noFill/>
+                    </a:ln>
+                  </pic:spPr>
+                </pic:pic>
+              </a:graphicData>
+            </a:graphic>
+          </wp:inline>
+        </w:drawing>
+      </w:r>
+      <w:r>
+        <w:rPr>
+          <w:szCs w:val="24"/>
+        </w:rPr>
+        <w:br/>
+        <w:t xml:space="preserve">  </w:t>
+      </w:r>
+      <w:r>
+        <w:rPr>
+          <w:szCs w:val="24"/>
+        </w:rPr>
+        <w:t>after crop</w:t>
+      </w:r>
+      <w:r>
+        <w:rPr>
+          <w:szCs w:val="24"/>
+        </w:rPr>
+        <w:br/>
+      </w:r>
+      <w:r>
+        <w:rPr>
+          <w:noProof/>
+          <w:szCs w:val="24"/>
+        </w:rPr>
+        <w:drawing>
+          <wp:inline distT="0" distB="0" distL="0" distR="0">
+            <wp:extent cx="5274310" cy="777108"/>
+            <wp:effectExtent l="0" t="0" r="2540" b="4445"/>
+            <wp:docPr id="22" name="圖片 22" descr="C:\Users\WangYunHao\Desktop\VFX-2020-Stitching\results\after_crop.jpg"/>
+            <wp:cNvGraphicFramePr>
+              <a:graphicFrameLocks xmlns:a="http://schemas.openxmlformats.org/drawingml/2006/main" noChangeAspect="1"/>
+            </wp:cNvGraphicFramePr>
+            <a:graphic xmlns:a="http://schemas.openxmlformats.org/drawingml/2006/main">
+              <a:graphicData uri="http://schemas.openxmlformats.org/drawingml/2006/picture">
+                <pic:pic xmlns:pic="http://schemas.openxmlformats.org/drawingml/2006/picture">
+                  <pic:nvPicPr>
+                    <pic:cNvPr id="0" name="Picture 42" descr="C:\Users\WangYunHao\Desktop\VFX-2020-Stitching\results\after_crop.jpg"/>
+                    <pic:cNvPicPr>
+                      <a:picLocks noChangeAspect="1" noChangeArrowheads="1"/>
+                    </pic:cNvPicPr>
+                  </pic:nvPicPr>
+                  <pic:blipFill>
+                    <a:blip r:embed="rId25" cstate="print">
+                      <a:extLst>
+                        <a:ext uri="{28A0092B-C50C-407E-A947-70E740481C1C}">
+                          <a14:useLocalDpi xmlns:a14="http://schemas.microsoft.com/office/drawing/2010/main" val="0"/>
+                        </a:ext>
+                      </a:extLst>
+                    </a:blip>
+                    <a:srcRect/>
+                    <a:stretch>
+                      <a:fillRect/>
+                    </a:stretch>
+                  </pic:blipFill>
+                  <pic:spPr bwMode="auto">
+                    <a:xfrm>
+                      <a:off x="0" y="0"/>
+                      <a:ext cx="5274310" cy="777108"/>
+                    </a:xfrm>
+                    <a:prstGeom prst="rect">
+                      <a:avLst/>
+                    </a:prstGeom>
+                    <a:noFill/>
+                    <a:ln>
+                      <a:noFill/>
+                    </a:ln>
+                  </pic:spPr>
+                </pic:pic>
+              </a:graphicData>
+            </a:graphic>
+          </wp:inline>
+        </w:drawing>
+      </w:r>
+      <w:r>
+        <w:rPr>
+          <w:szCs w:val="24"/>
+        </w:rPr>
+        <w:br/>
         <w:t xml:space="preserve">4. </w:t>
       </w:r>
-      <w:proofErr w:type="gramStart"/>
       <w:r>
         <w:rPr>
           <w:szCs w:val="24"/>
         </w:rPr>
         <w:t>My</w:t>
       </w:r>
-      <w:proofErr w:type="gramEnd"/>
     </w:p>
     <w:sectPr>
-      <w:headerReference w:type="default" r:id="rId10"/>
+      <w:headerReference w:type="default" r:id="rId26"/>
       <w:pgSz w:w="11906" w:h="16838"/>
       <w:pgMar w:top="1440" w:right="1800" w:bottom="1440" w:left="1800" w:header="851" w:footer="992" w:gutter="0"/>
       <w:cols w:space="425"/>
@@ -1272,7 +3298,7 @@
 </file>
 
 <file path=word/endnotes.xml><?xml version="1.0" encoding="utf-8"?>
-<w:endnotes xmlns:wpc="http://schemas.microsoft.com/office/word/2010/wordprocessingCanvas" xmlns:cx="http://schemas.microsoft.com/office/drawing/2014/chartex" xmlns:mc="http://schemas.openxmlformats.org/markup-compatibility/2006" xmlns:o="urn:schemas-microsoft-com:office:office" xmlns:r="http://schemas.openxmlformats.org/officeDocument/2006/relationships" xmlns:m="http://schemas.openxmlformats.org/officeDocument/2006/math" xmlns:v="urn:schemas-microsoft-com:vml" xmlns:wp14="http://schemas.microsoft.com/office/word/2010/wordprocessingDrawing" xmlns:wp="http://schemas.openxmlformats.org/drawingml/2006/wordprocessingDrawing" xmlns:w10="urn:schemas-microsoft-com:office:word" xmlns:w="http://schemas.openxmlformats.org/wordprocessingml/2006/main" xmlns:w14="http://schemas.microsoft.com/office/word/2010/wordml" xmlns:w15="http://schemas.microsoft.com/office/word/2012/wordml" xmlns:w16se="http://schemas.microsoft.com/office/word/2015/wordml/symex" xmlns:wpg="http://schemas.microsoft.com/office/word/2010/wordprocessingGroup" xmlns:wpi="http://schemas.microsoft.com/office/word/2010/wordprocessingInk" xmlns:wne="http://schemas.microsoft.com/office/word/2006/wordml" xmlns:wps="http://schemas.microsoft.com/office/word/2010/wordprocessingShape" mc:Ignorable="w14 w15 w16se wp14">
+<w:endnotes xmlns:wpc="http://schemas.microsoft.com/office/word/2010/wordprocessingCanvas" xmlns:cx="http://schemas.microsoft.com/office/drawing/2014/chartex" xmlns:cx1="http://schemas.microsoft.com/office/drawing/2015/9/8/chartex" xmlns:cx2="http://schemas.microsoft.com/office/drawing/2015/10/21/chartex" xmlns:cx3="http://schemas.microsoft.com/office/drawing/2016/5/9/chartex" xmlns:cx4="http://schemas.microsoft.com/office/drawing/2016/5/10/chartex" xmlns:cx5="http://schemas.microsoft.com/office/drawing/2016/5/11/chartex" xmlns:cx6="http://schemas.microsoft.com/office/drawing/2016/5/12/chartex" xmlns:cx7="http://schemas.microsoft.com/office/drawing/2016/5/13/chartex" xmlns:cx8="http://schemas.microsoft.com/office/drawing/2016/5/14/chartex" xmlns:mc="http://schemas.openxmlformats.org/markup-compatibility/2006" xmlns:aink="http://schemas.microsoft.com/office/drawing/2016/ink" xmlns:am3d="http://schemas.microsoft.com/office/drawing/2017/model3d" xmlns:o="urn:schemas-microsoft-com:office:office" xmlns:r="http://schemas.openxmlformats.org/officeDocument/2006/relationships" xmlns:m="http://schemas.openxmlformats.org/officeDocument/2006/math" xmlns:v="urn:schemas-microsoft-com:vml" xmlns:wp14="http://schemas.microsoft.com/office/word/2010/wordprocessingDrawing" xmlns:wp="http://schemas.openxmlformats.org/drawingml/2006/wordprocessingDrawing" xmlns:w10="urn:schemas-microsoft-com:office:word" xmlns:w="http://schemas.openxmlformats.org/wordprocessingml/2006/main" xmlns:w14="http://schemas.microsoft.com/office/word/2010/wordml" xmlns:w15="http://schemas.microsoft.com/office/word/2012/wordml" xmlns:w16cid="http://schemas.microsoft.com/office/word/2016/wordml/cid" xmlns:w16se="http://schemas.microsoft.com/office/word/2015/wordml/symex" xmlns:wpg="http://schemas.microsoft.com/office/word/2010/wordprocessingGroup" xmlns:wpi="http://schemas.microsoft.com/office/word/2010/wordprocessingInk" xmlns:wne="http://schemas.microsoft.com/office/word/2006/wordml" xmlns:wps="http://schemas.microsoft.com/office/word/2010/wordprocessingShape" mc:Ignorable="w14 w15 w16se w16cid wp14">
   <w:endnote w:type="separator" w:id="-1">
     <w:p>
       <w:r>
@@ -1291,7 +3317,7 @@
 </file>
 
 <file path=word/footnotes.xml><?xml version="1.0" encoding="utf-8"?>
-<w:footnotes xmlns:wpc="http://schemas.microsoft.com/office/word/2010/wordprocessingCanvas" xmlns:cx="http://schemas.microsoft.com/office/drawing/2014/chartex" xmlns:mc="http://schemas.openxmlformats.org/markup-compatibility/2006" xmlns:o="urn:schemas-microsoft-com:office:office" xmlns:r="http://schemas.openxmlformats.org/officeDocument/2006/relationships" xmlns:m="http://schemas.openxmlformats.org/officeDocument/2006/math" xmlns:v="urn:schemas-microsoft-com:vml" xmlns:wp14="http://schemas.microsoft.com/office/word/2010/wordprocessingDrawing" xmlns:wp="http://schemas.openxmlformats.org/drawingml/2006/wordprocessingDrawing" xmlns:w10="urn:schemas-microsoft-com:office:word" xmlns:w="http://schemas.openxmlformats.org/wordprocessingml/2006/main" xmlns:w14="http://schemas.microsoft.com/office/word/2010/wordml" xmlns:w15="http://schemas.microsoft.com/office/word/2012/wordml" xmlns:w16se="http://schemas.microsoft.com/office/word/2015/wordml/symex" xmlns:wpg="http://schemas.microsoft.com/office/word/2010/wordprocessingGroup" xmlns:wpi="http://schemas.microsoft.com/office/word/2010/wordprocessingInk" xmlns:wne="http://schemas.microsoft.com/office/word/2006/wordml" xmlns:wps="http://schemas.microsoft.com/office/word/2010/wordprocessingShape" mc:Ignorable="w14 w15 w16se wp14">
+<w:footnotes xmlns:wpc="http://schemas.microsoft.com/office/word/2010/wordprocessingCanvas" xmlns:cx="http://schemas.microsoft.com/office/drawing/2014/chartex" xmlns:cx1="http://schemas.microsoft.com/office/drawing/2015/9/8/chartex" xmlns:cx2="http://schemas.microsoft.com/office/drawing/2015/10/21/chartex" xmlns:cx3="http://schemas.microsoft.com/office/drawing/2016/5/9/chartex" xmlns:cx4="http://schemas.microsoft.com/office/drawing/2016/5/10/chartex" xmlns:cx5="http://schemas.microsoft.com/office/drawing/2016/5/11/chartex" xmlns:cx6="http://schemas.microsoft.com/office/drawing/2016/5/12/chartex" xmlns:cx7="http://schemas.microsoft.com/office/drawing/2016/5/13/chartex" xmlns:cx8="http://schemas.microsoft.com/office/drawing/2016/5/14/chartex" xmlns:mc="http://schemas.openxmlformats.org/markup-compatibility/2006" xmlns:aink="http://schemas.microsoft.com/office/drawing/2016/ink" xmlns:am3d="http://schemas.microsoft.com/office/drawing/2017/model3d" xmlns:o="urn:schemas-microsoft-com:office:office" xmlns:r="http://schemas.openxmlformats.org/officeDocument/2006/relationships" xmlns:m="http://schemas.openxmlformats.org/officeDocument/2006/math" xmlns:v="urn:schemas-microsoft-com:vml" xmlns:wp14="http://schemas.microsoft.com/office/word/2010/wordprocessingDrawing" xmlns:wp="http://schemas.openxmlformats.org/drawingml/2006/wordprocessingDrawing" xmlns:w10="urn:schemas-microsoft-com:office:word" xmlns:w="http://schemas.openxmlformats.org/wordprocessingml/2006/main" xmlns:w14="http://schemas.microsoft.com/office/word/2010/wordml" xmlns:w15="http://schemas.microsoft.com/office/word/2012/wordml" xmlns:w16cid="http://schemas.microsoft.com/office/word/2016/wordml/cid" xmlns:w16se="http://schemas.microsoft.com/office/word/2015/wordml/symex" xmlns:wpg="http://schemas.microsoft.com/office/word/2010/wordprocessingGroup" xmlns:wpi="http://schemas.microsoft.com/office/word/2010/wordprocessingInk" xmlns:wne="http://schemas.microsoft.com/office/word/2006/wordml" xmlns:wps="http://schemas.microsoft.com/office/word/2010/wordprocessingShape" mc:Ignorable="w14 w15 w16se w16cid wp14">
   <w:footnote w:type="separator" w:id="-1">
     <w:p>
       <w:r>
@@ -1310,7 +3336,7 @@
 </file>
 
 <file path=word/header1.xml><?xml version="1.0" encoding="utf-8"?>
-<w:hdr xmlns:wpc="http://schemas.microsoft.com/office/word/2010/wordprocessingCanvas" xmlns:cx="http://schemas.microsoft.com/office/drawing/2014/chartex" xmlns:mc="http://schemas.openxmlformats.org/markup-compatibility/2006" xmlns:o="urn:schemas-microsoft-com:office:office" xmlns:r="http://schemas.openxmlformats.org/officeDocument/2006/relationships" xmlns:m="http://schemas.openxmlformats.org/officeDocument/2006/math" xmlns:v="urn:schemas-microsoft-com:vml" xmlns:wp14="http://schemas.microsoft.com/office/word/2010/wordprocessingDrawing" xmlns:wp="http://schemas.openxmlformats.org/drawingml/2006/wordprocessingDrawing" xmlns:w10="urn:schemas-microsoft-com:office:word" xmlns:w="http://schemas.openxmlformats.org/wordprocessingml/2006/main" xmlns:w14="http://schemas.microsoft.com/office/word/2010/wordml" xmlns:w15="http://schemas.microsoft.com/office/word/2012/wordml" xmlns:w16se="http://schemas.microsoft.com/office/word/2015/wordml/symex" xmlns:wpg="http://schemas.microsoft.com/office/word/2010/wordprocessingGroup" xmlns:wpi="http://schemas.microsoft.com/office/word/2010/wordprocessingInk" xmlns:wne="http://schemas.microsoft.com/office/word/2006/wordml" xmlns:wps="http://schemas.microsoft.com/office/word/2010/wordprocessingShape" mc:Ignorable="w14 w15 w16se wp14">
+<w:hdr xmlns:wpc="http://schemas.microsoft.com/office/word/2010/wordprocessingCanvas" xmlns:cx="http://schemas.microsoft.com/office/drawing/2014/chartex" xmlns:cx1="http://schemas.microsoft.com/office/drawing/2015/9/8/chartex" xmlns:cx2="http://schemas.microsoft.com/office/drawing/2015/10/21/chartex" xmlns:cx3="http://schemas.microsoft.com/office/drawing/2016/5/9/chartex" xmlns:cx4="http://schemas.microsoft.com/office/drawing/2016/5/10/chartex" xmlns:cx5="http://schemas.microsoft.com/office/drawing/2016/5/11/chartex" xmlns:cx6="http://schemas.microsoft.com/office/drawing/2016/5/12/chartex" xmlns:cx7="http://schemas.microsoft.com/office/drawing/2016/5/13/chartex" xmlns:cx8="http://schemas.microsoft.com/office/drawing/2016/5/14/chartex" xmlns:mc="http://schemas.openxmlformats.org/markup-compatibility/2006" xmlns:aink="http://schemas.microsoft.com/office/drawing/2016/ink" xmlns:am3d="http://schemas.microsoft.com/office/drawing/2017/model3d" xmlns:o="urn:schemas-microsoft-com:office:office" xmlns:r="http://schemas.openxmlformats.org/officeDocument/2006/relationships" xmlns:m="http://schemas.openxmlformats.org/officeDocument/2006/math" xmlns:v="urn:schemas-microsoft-com:vml" xmlns:wp14="http://schemas.microsoft.com/office/word/2010/wordprocessingDrawing" xmlns:wp="http://schemas.openxmlformats.org/drawingml/2006/wordprocessingDrawing" xmlns:w10="urn:schemas-microsoft-com:office:word" xmlns:w="http://schemas.openxmlformats.org/wordprocessingml/2006/main" xmlns:w14="http://schemas.microsoft.com/office/word/2010/wordml" xmlns:w15="http://schemas.microsoft.com/office/word/2012/wordml" xmlns:w16cid="http://schemas.microsoft.com/office/word/2016/wordml/cid" xmlns:w16se="http://schemas.microsoft.com/office/word/2015/wordml/symex" xmlns:wpg="http://schemas.microsoft.com/office/word/2010/wordprocessingGroup" xmlns:wpi="http://schemas.microsoft.com/office/word/2010/wordprocessingInk" xmlns:wne="http://schemas.microsoft.com/office/word/2006/wordml" xmlns:wps="http://schemas.microsoft.com/office/word/2010/wordprocessingShape" mc:Ignorable="w14 w15 w16se w16cid wp14">
   <w:p>
     <w:pPr>
       <w:pStyle w:val="a3"/>
@@ -1352,9 +3378,6 @@
   <w:p>
     <w:pPr>
       <w:pStyle w:val="a3"/>
-      <w:rPr>
-        <w:rFonts w:hint="eastAsia"/>
-      </w:rPr>
     </w:pPr>
     <w:r>
       <w:rPr>
@@ -1382,7 +3405,7 @@
 </file>
 
 <file path=word/numbering.xml><?xml version="1.0" encoding="utf-8"?>
-<w:numbering xmlns:wpc="http://schemas.microsoft.com/office/word/2010/wordprocessingCanvas" xmlns:cx="http://schemas.microsoft.com/office/drawing/2014/chartex" xmlns:mc="http://schemas.openxmlformats.org/markup-compatibility/2006" xmlns:o="urn:schemas-microsoft-com:office:office" xmlns:r="http://schemas.openxmlformats.org/officeDocument/2006/relationships" xmlns:m="http://schemas.openxmlformats.org/officeDocument/2006/math" xmlns:v="urn:schemas-microsoft-com:vml" xmlns:wp14="http://schemas.microsoft.com/office/word/2010/wordprocessingDrawing" xmlns:wp="http://schemas.openxmlformats.org/drawingml/2006/wordprocessingDrawing" xmlns:w10="urn:schemas-microsoft-com:office:word" xmlns:w="http://schemas.openxmlformats.org/wordprocessingml/2006/main" xmlns:w14="http://schemas.microsoft.com/office/word/2010/wordml" xmlns:w15="http://schemas.microsoft.com/office/word/2012/wordml" xmlns:w16se="http://schemas.microsoft.com/office/word/2015/wordml/symex" xmlns:wpg="http://schemas.microsoft.com/office/word/2010/wordprocessingGroup" xmlns:wpi="http://schemas.microsoft.com/office/word/2010/wordprocessingInk" xmlns:wne="http://schemas.microsoft.com/office/word/2006/wordml" xmlns:wps="http://schemas.microsoft.com/office/word/2010/wordprocessingShape" mc:Ignorable="w14 w15 w16se wp14">
+<w:numbering xmlns:wpc="http://schemas.microsoft.com/office/word/2010/wordprocessingCanvas" xmlns:cx="http://schemas.microsoft.com/office/drawing/2014/chartex" xmlns:cx1="http://schemas.microsoft.com/office/drawing/2015/9/8/chartex" xmlns:cx2="http://schemas.microsoft.com/office/drawing/2015/10/21/chartex" xmlns:cx3="http://schemas.microsoft.com/office/drawing/2016/5/9/chartex" xmlns:cx4="http://schemas.microsoft.com/office/drawing/2016/5/10/chartex" xmlns:cx5="http://schemas.microsoft.com/office/drawing/2016/5/11/chartex" xmlns:cx6="http://schemas.microsoft.com/office/drawing/2016/5/12/chartex" xmlns:cx7="http://schemas.microsoft.com/office/drawing/2016/5/13/chartex" xmlns:cx8="http://schemas.microsoft.com/office/drawing/2016/5/14/chartex" xmlns:mc="http://schemas.openxmlformats.org/markup-compatibility/2006" xmlns:aink="http://schemas.microsoft.com/office/drawing/2016/ink" xmlns:am3d="http://schemas.microsoft.com/office/drawing/2017/model3d" xmlns:o="urn:schemas-microsoft-com:office:office" xmlns:r="http://schemas.openxmlformats.org/officeDocument/2006/relationships" xmlns:m="http://schemas.openxmlformats.org/officeDocument/2006/math" xmlns:v="urn:schemas-microsoft-com:vml" xmlns:wp14="http://schemas.microsoft.com/office/word/2010/wordprocessingDrawing" xmlns:wp="http://schemas.openxmlformats.org/drawingml/2006/wordprocessingDrawing" xmlns:w10="urn:schemas-microsoft-com:office:word" xmlns:w="http://schemas.openxmlformats.org/wordprocessingml/2006/main" xmlns:w14="http://schemas.microsoft.com/office/word/2010/wordml" xmlns:w15="http://schemas.microsoft.com/office/word/2012/wordml" xmlns:w16cid="http://schemas.microsoft.com/office/word/2016/wordml/cid" xmlns:w16se="http://schemas.microsoft.com/office/word/2015/wordml/symex" xmlns:wpg="http://schemas.microsoft.com/office/word/2010/wordprocessingGroup" xmlns:wpi="http://schemas.microsoft.com/office/word/2010/wordprocessingInk" xmlns:wne="http://schemas.microsoft.com/office/word/2006/wordml" xmlns:wps="http://schemas.microsoft.com/office/word/2010/wordprocessingShape" mc:Ignorable="w14 w15 w16se w16cid wp14">
   <w:abstractNum w:abstractNumId="0" w15:restartNumberingAfterBreak="0">
     <w:nsid w:val="4E7B77EE"/>
     <w:multiLevelType w:val="hybridMultilevel"/>
@@ -1570,7 +3593,7 @@
 </file>
 
 <file path=word/styles.xml><?xml version="1.0" encoding="utf-8"?>
-<w:styles xmlns:mc="http://schemas.openxmlformats.org/markup-compatibility/2006" xmlns:r="http://schemas.openxmlformats.org/officeDocument/2006/relationships" xmlns:w="http://schemas.openxmlformats.org/wordprocessingml/2006/main" xmlns:w14="http://schemas.microsoft.com/office/word/2010/wordml" xmlns:w15="http://schemas.microsoft.com/office/word/2012/wordml" xmlns:w16se="http://schemas.microsoft.com/office/word/2015/wordml/symex" mc:Ignorable="w14 w15 w16se">
+<w:styles xmlns:mc="http://schemas.openxmlformats.org/markup-compatibility/2006" xmlns:r="http://schemas.openxmlformats.org/officeDocument/2006/relationships" xmlns:w="http://schemas.openxmlformats.org/wordprocessingml/2006/main" xmlns:w14="http://schemas.microsoft.com/office/word/2010/wordml" xmlns:w15="http://schemas.microsoft.com/office/word/2012/wordml" xmlns:w16cid="http://schemas.microsoft.com/office/word/2016/wordml/cid" xmlns:w16se="http://schemas.microsoft.com/office/word/2015/wordml/symex" mc:Ignorable="w14 w15 w16se w16cid">
   <w:docDefaults>
     <w:rPrDefault>
       <w:rPr>
@@ -1583,7 +3606,7 @@
     </w:rPrDefault>
     <w:pPrDefault/>
   </w:docDefaults>
-  <w:latentStyles w:defLockedState="0" w:defUIPriority="99" w:defSemiHidden="0" w:defUnhideWhenUsed="0" w:defQFormat="0" w:count="371">
+  <w:latentStyles w:defLockedState="0" w:defUIPriority="99" w:defSemiHidden="0" w:defUnhideWhenUsed="0" w:defQFormat="0" w:count="375">
     <w:lsdException w:name="Normal" w:uiPriority="0" w:qFormat="1"/>
     <w:lsdException w:name="heading 1" w:uiPriority="9" w:qFormat="1"/>
     <w:lsdException w:name="heading 2" w:semiHidden="1" w:uiPriority="9" w:unhideWhenUsed="1" w:qFormat="1"/>
@@ -1955,6 +3978,10 @@
     <w:lsdException w:name="List Table 5 Dark Accent 6" w:uiPriority="50"/>
     <w:lsdException w:name="List Table 6 Colorful Accent 6" w:uiPriority="51"/>
     <w:lsdException w:name="List Table 7 Colorful Accent 6" w:uiPriority="52"/>
+    <w:lsdException w:name="Mention" w:semiHidden="1" w:unhideWhenUsed="1"/>
+    <w:lsdException w:name="Smart Hyperlink" w:semiHidden="1" w:unhideWhenUsed="1"/>
+    <w:lsdException w:name="Hashtag" w:semiHidden="1" w:unhideWhenUsed="1"/>
+    <w:lsdException w:name="Unresolved Mention" w:semiHidden="1" w:unhideWhenUsed="1"/>
   </w:latentStyles>
   <w:style w:type="paragraph" w:default="1" w:styleId="a">
     <w:name w:val="Normal"/>
@@ -2540,7 +4567,7 @@
 </file>
 
 <file path=customXml/itemProps1.xml><?xml version="1.0" encoding="utf-8"?>
-<ds:datastoreItem xmlns:ds="http://schemas.openxmlformats.org/officeDocument/2006/customXml" ds:itemID="{C288159D-D3EC-49EF-96AC-3E228F7CE4DB}">
+<ds:datastoreItem xmlns:ds="http://schemas.openxmlformats.org/officeDocument/2006/customXml" ds:itemID="{C692C2EA-B0DE-42EA-872E-6CCF0E8DB54F}">
   <ds:schemaRefs>
     <ds:schemaRef ds:uri="http://schemas.openxmlformats.org/officeDocument/2006/bibliography"/>
   </ds:schemaRefs>

</xml_diff>